<commit_message>
email notifications to existing users when common_work_ipi is updated/ created
</commit_message>
<xml_diff>
--- a/documents/strategy/DIGIRAMP strategy.docx
+++ b/documents/strategy/DIGIRAMP strategy.docx
@@ -46,10 +46,16 @@
       <w:r>
         <w:t>port the Music</w:t>
       </w:r>
-    </w:p>
-    <w:p>
-      <w:r>
-        <w:t>by s</w:t>
+      <w:r>
+        <w:t>.</w:t>
+      </w:r>
+    </w:p>
+    <w:p>
+      <w:r>
+        <w:t>By</w:t>
+      </w:r>
+      <w:r>
+        <w:t xml:space="preserve"> s</w:t>
       </w:r>
       <w:r>
         <w:t xml:space="preserve">treaming revenue directly to creators in </w:t>
@@ -224,7 +230,7 @@
           <w:sz w:val="24"/>
           <w:szCs w:val="24"/>
           <w:u w:val="none"/>
-          <w:lang w:val="da-DK" w:eastAsia="ja-JP"/>
+          <w:lang w:eastAsia="ja-JP"/>
         </w:rPr>
       </w:pPr>
       <w:r>
@@ -240,7 +246,7 @@
         <w:rPr>
           <w:noProof/>
         </w:rPr>
-        <w:t>DigiRAMP is founded by</w:t>
+        <w:t>Background</w:t>
       </w:r>
       <w:r>
         <w:rPr>
@@ -258,7 +264,7 @@
         <w:rPr>
           <w:noProof/>
         </w:rPr>
-        <w:instrText xml:space="preserve"> PAGEREF _Toc305846652 \h </w:instrText>
+        <w:instrText xml:space="preserve"> PAGEREF _Toc306468014 \h </w:instrText>
       </w:r>
       <w:r>
         <w:rPr>
@@ -275,7 +281,391 @@
         <w:rPr>
           <w:noProof/>
         </w:rPr>
-        <w:t>8</w:t>
+        <w:t>4</w:t>
+      </w:r>
+      <w:r>
+        <w:rPr>
+          <w:noProof/>
+        </w:rPr>
+        <w:fldChar w:fldCharType="end"/>
+      </w:r>
+    </w:p>
+    <w:p>
+      <w:pPr>
+        <w:pStyle w:val="Indholdsfortegnelse1"/>
+        <w:tabs>
+          <w:tab w:val="right" w:pos="9622"/>
+        </w:tabs>
+        <w:rPr>
+          <w:b w:val="0"/>
+          <w:caps w:val="0"/>
+          <w:noProof/>
+          <w:sz w:val="24"/>
+          <w:szCs w:val="24"/>
+          <w:u w:val="none"/>
+          <w:lang w:eastAsia="ja-JP"/>
+        </w:rPr>
+      </w:pPr>
+      <w:r>
+        <w:rPr>
+          <w:noProof/>
+        </w:rPr>
+        <w:t>Numbers</w:t>
+      </w:r>
+      <w:r>
+        <w:rPr>
+          <w:noProof/>
+        </w:rPr>
+        <w:tab/>
+      </w:r>
+      <w:r>
+        <w:rPr>
+          <w:noProof/>
+        </w:rPr>
+        <w:fldChar w:fldCharType="begin"/>
+      </w:r>
+      <w:r>
+        <w:rPr>
+          <w:noProof/>
+        </w:rPr>
+        <w:instrText xml:space="preserve"> PAGEREF _Toc306468015 \h </w:instrText>
+      </w:r>
+      <w:r>
+        <w:rPr>
+          <w:noProof/>
+        </w:rPr>
+      </w:r>
+      <w:r>
+        <w:rPr>
+          <w:noProof/>
+        </w:rPr>
+        <w:fldChar w:fldCharType="separate"/>
+      </w:r>
+      <w:r>
+        <w:rPr>
+          <w:noProof/>
+        </w:rPr>
+        <w:t>6</w:t>
+      </w:r>
+      <w:r>
+        <w:rPr>
+          <w:noProof/>
+        </w:rPr>
+        <w:fldChar w:fldCharType="end"/>
+      </w:r>
+    </w:p>
+    <w:p>
+      <w:pPr>
+        <w:pStyle w:val="Indholdsfortegnelse1"/>
+        <w:tabs>
+          <w:tab w:val="right" w:pos="9622"/>
+        </w:tabs>
+        <w:rPr>
+          <w:b w:val="0"/>
+          <w:caps w:val="0"/>
+          <w:noProof/>
+          <w:sz w:val="24"/>
+          <w:szCs w:val="24"/>
+          <w:u w:val="none"/>
+          <w:lang w:eastAsia="ja-JP"/>
+        </w:rPr>
+      </w:pPr>
+      <w:r>
+        <w:rPr>
+          <w:noProof/>
+        </w:rPr>
+        <w:t>Business model</w:t>
+      </w:r>
+      <w:r>
+        <w:rPr>
+          <w:noProof/>
+        </w:rPr>
+        <w:tab/>
+      </w:r>
+      <w:r>
+        <w:rPr>
+          <w:noProof/>
+        </w:rPr>
+        <w:fldChar w:fldCharType="begin"/>
+      </w:r>
+      <w:r>
+        <w:rPr>
+          <w:noProof/>
+        </w:rPr>
+        <w:instrText xml:space="preserve"> PAGEREF _Toc306468016 \h </w:instrText>
+      </w:r>
+      <w:r>
+        <w:rPr>
+          <w:noProof/>
+        </w:rPr>
+      </w:r>
+      <w:r>
+        <w:rPr>
+          <w:noProof/>
+        </w:rPr>
+        <w:fldChar w:fldCharType="separate"/>
+      </w:r>
+      <w:r>
+        <w:rPr>
+          <w:noProof/>
+        </w:rPr>
+        <w:t>6</w:t>
+      </w:r>
+      <w:r>
+        <w:rPr>
+          <w:noProof/>
+        </w:rPr>
+        <w:fldChar w:fldCharType="end"/>
+      </w:r>
+    </w:p>
+    <w:p>
+      <w:pPr>
+        <w:pStyle w:val="Indholdsfortegnelse1"/>
+        <w:tabs>
+          <w:tab w:val="right" w:pos="9622"/>
+        </w:tabs>
+        <w:rPr>
+          <w:b w:val="0"/>
+          <w:caps w:val="0"/>
+          <w:noProof/>
+          <w:sz w:val="24"/>
+          <w:szCs w:val="24"/>
+          <w:u w:val="none"/>
+          <w:lang w:eastAsia="ja-JP"/>
+        </w:rPr>
+      </w:pPr>
+      <w:r>
+        <w:rPr>
+          <w:noProof/>
+        </w:rPr>
+        <w:t>Services</w:t>
+      </w:r>
+      <w:r>
+        <w:rPr>
+          <w:noProof/>
+        </w:rPr>
+        <w:tab/>
+      </w:r>
+      <w:r>
+        <w:rPr>
+          <w:noProof/>
+        </w:rPr>
+        <w:fldChar w:fldCharType="begin"/>
+      </w:r>
+      <w:r>
+        <w:rPr>
+          <w:noProof/>
+        </w:rPr>
+        <w:instrText xml:space="preserve"> PAGEREF _Toc306468017 \h </w:instrText>
+      </w:r>
+      <w:r>
+        <w:rPr>
+          <w:noProof/>
+        </w:rPr>
+      </w:r>
+      <w:r>
+        <w:rPr>
+          <w:noProof/>
+        </w:rPr>
+        <w:fldChar w:fldCharType="separate"/>
+      </w:r>
+      <w:r>
+        <w:rPr>
+          <w:noProof/>
+        </w:rPr>
+        <w:t>6</w:t>
+      </w:r>
+      <w:r>
+        <w:rPr>
+          <w:noProof/>
+        </w:rPr>
+        <w:fldChar w:fldCharType="end"/>
+      </w:r>
+    </w:p>
+    <w:p>
+      <w:pPr>
+        <w:pStyle w:val="Indholdsfortegnelse1"/>
+        <w:tabs>
+          <w:tab w:val="right" w:pos="9622"/>
+        </w:tabs>
+        <w:rPr>
+          <w:b w:val="0"/>
+          <w:caps w:val="0"/>
+          <w:noProof/>
+          <w:sz w:val="24"/>
+          <w:szCs w:val="24"/>
+          <w:u w:val="none"/>
+          <w:lang w:eastAsia="ja-JP"/>
+        </w:rPr>
+      </w:pPr>
+      <w:r>
+        <w:rPr>
+          <w:noProof/>
+        </w:rPr>
+        <w:t>Third party integration</w:t>
+      </w:r>
+      <w:r>
+        <w:rPr>
+          <w:noProof/>
+        </w:rPr>
+        <w:tab/>
+      </w:r>
+      <w:r>
+        <w:rPr>
+          <w:noProof/>
+        </w:rPr>
+        <w:fldChar w:fldCharType="begin"/>
+      </w:r>
+      <w:r>
+        <w:rPr>
+          <w:noProof/>
+        </w:rPr>
+        <w:instrText xml:space="preserve"> PAGEREF _Toc306468018 \h </w:instrText>
+      </w:r>
+      <w:r>
+        <w:rPr>
+          <w:noProof/>
+        </w:rPr>
+      </w:r>
+      <w:r>
+        <w:rPr>
+          <w:noProof/>
+        </w:rPr>
+        <w:fldChar w:fldCharType="separate"/>
+      </w:r>
+      <w:r>
+        <w:rPr>
+          <w:noProof/>
+        </w:rPr>
+        <w:t>7</w:t>
+      </w:r>
+      <w:r>
+        <w:rPr>
+          <w:noProof/>
+        </w:rPr>
+        <w:fldChar w:fldCharType="end"/>
+      </w:r>
+    </w:p>
+    <w:p>
+      <w:pPr>
+        <w:pStyle w:val="Indholdsfortegnelse1"/>
+        <w:tabs>
+          <w:tab w:val="right" w:pos="9622"/>
+        </w:tabs>
+        <w:rPr>
+          <w:b w:val="0"/>
+          <w:caps w:val="0"/>
+          <w:noProof/>
+          <w:sz w:val="24"/>
+          <w:szCs w:val="24"/>
+          <w:u w:val="none"/>
+          <w:lang w:eastAsia="ja-JP"/>
+        </w:rPr>
+      </w:pPr>
+      <w:r>
+        <w:rPr>
+          <w:noProof/>
+        </w:rPr>
+        <w:t>Social integration</w:t>
+      </w:r>
+      <w:r>
+        <w:rPr>
+          <w:noProof/>
+        </w:rPr>
+        <w:tab/>
+      </w:r>
+      <w:r>
+        <w:rPr>
+          <w:noProof/>
+        </w:rPr>
+        <w:fldChar w:fldCharType="begin"/>
+      </w:r>
+      <w:r>
+        <w:rPr>
+          <w:noProof/>
+        </w:rPr>
+        <w:instrText xml:space="preserve"> PAGEREF _Toc306468019 \h </w:instrText>
+      </w:r>
+      <w:r>
+        <w:rPr>
+          <w:noProof/>
+        </w:rPr>
+      </w:r>
+      <w:r>
+        <w:rPr>
+          <w:noProof/>
+        </w:rPr>
+        <w:fldChar w:fldCharType="separate"/>
+      </w:r>
+      <w:r>
+        <w:rPr>
+          <w:noProof/>
+        </w:rPr>
+        <w:t>7</w:t>
+      </w:r>
+      <w:r>
+        <w:rPr>
+          <w:noProof/>
+        </w:rPr>
+        <w:fldChar w:fldCharType="end"/>
+      </w:r>
+    </w:p>
+    <w:p>
+      <w:pPr>
+        <w:pStyle w:val="Indholdsfortegnelse1"/>
+        <w:tabs>
+          <w:tab w:val="right" w:pos="9622"/>
+        </w:tabs>
+        <w:rPr>
+          <w:b w:val="0"/>
+          <w:caps w:val="0"/>
+          <w:noProof/>
+          <w:sz w:val="24"/>
+          <w:szCs w:val="24"/>
+          <w:u w:val="none"/>
+          <w:lang w:eastAsia="ja-JP"/>
+        </w:rPr>
+      </w:pPr>
+      <w:r>
+        <w:rPr>
+          <w:noProof/>
+        </w:rPr>
+        <w:t>Content provider segments</w:t>
+      </w:r>
+      <w:r>
+        <w:rPr>
+          <w:noProof/>
+        </w:rPr>
+        <w:tab/>
+      </w:r>
+      <w:r>
+        <w:rPr>
+          <w:noProof/>
+        </w:rPr>
+        <w:fldChar w:fldCharType="begin"/>
+      </w:r>
+      <w:r>
+        <w:rPr>
+          <w:noProof/>
+        </w:rPr>
+        <w:instrText xml:space="preserve"> PAGEREF _Toc306468020 \h </w:instrText>
+      </w:r>
+      <w:r>
+        <w:rPr>
+          <w:noProof/>
+        </w:rPr>
+      </w:r>
+      <w:r>
+        <w:rPr>
+          <w:noProof/>
+        </w:rPr>
+        <w:fldChar w:fldCharType="separate"/>
+      </w:r>
+      <w:r>
+        <w:rPr>
+          <w:noProof/>
+        </w:rPr>
+        <w:t>7</w:t>
       </w:r>
       <w:r>
         <w:rPr>
@@ -296,14 +686,14 @@
           <w:noProof/>
           <w:sz w:val="24"/>
           <w:szCs w:val="24"/>
-          <w:lang w:val="da-DK" w:eastAsia="ja-JP"/>
-        </w:rPr>
-      </w:pPr>
-      <w:r>
-        <w:rPr>
-          <w:noProof/>
-        </w:rPr>
-        <w:t>Peter Rafelson</w:t>
+          <w:lang w:eastAsia="ja-JP"/>
+        </w:rPr>
+      </w:pPr>
+      <w:r>
+        <w:rPr>
+          <w:noProof/>
+        </w:rPr>
+        <w:t>Professional creators</w:t>
       </w:r>
       <w:r>
         <w:rPr>
@@ -321,7 +711,7 @@
         <w:rPr>
           <w:noProof/>
         </w:rPr>
-        <w:instrText xml:space="preserve"> PAGEREF _Toc305846653 \h </w:instrText>
+        <w:instrText xml:space="preserve"> PAGEREF _Toc306468021 \h </w:instrText>
       </w:r>
       <w:r>
         <w:rPr>
@@ -338,7 +728,7 @@
         <w:rPr>
           <w:noProof/>
         </w:rPr>
-        <w:t>8</w:t>
+        <w:t>7</w:t>
       </w:r>
       <w:r>
         <w:rPr>
@@ -359,14 +749,14 @@
           <w:noProof/>
           <w:sz w:val="24"/>
           <w:szCs w:val="24"/>
-          <w:lang w:val="da-DK" w:eastAsia="ja-JP"/>
-        </w:rPr>
-      </w:pPr>
-      <w:r>
-        <w:rPr>
-          <w:noProof/>
-        </w:rPr>
-        <w:t>Max Grønlund</w:t>
+          <w:lang w:eastAsia="ja-JP"/>
+        </w:rPr>
+      </w:pPr>
+      <w:r>
+        <w:rPr>
+          <w:noProof/>
+        </w:rPr>
+        <w:t>Aspirational artists</w:t>
       </w:r>
       <w:r>
         <w:rPr>
@@ -384,7 +774,7 @@
         <w:rPr>
           <w:noProof/>
         </w:rPr>
-        <w:instrText xml:space="preserve"> PAGEREF _Toc305846654 \h </w:instrText>
+        <w:instrText xml:space="preserve"> PAGEREF _Toc306468022 \h </w:instrText>
       </w:r>
       <w:r>
         <w:rPr>
@@ -401,7 +791,7 @@
         <w:rPr>
           <w:noProof/>
         </w:rPr>
-        <w:t>8</w:t>
+        <w:t>7</w:t>
       </w:r>
       <w:r>
         <w:rPr>
@@ -412,25 +802,24 @@
     </w:p>
     <w:p>
       <w:pPr>
-        <w:pStyle w:val="Indholdsfortegnelse1"/>
+        <w:pStyle w:val="Indholdsfortegnelse2"/>
         <w:tabs>
           <w:tab w:val="right" w:pos="9622"/>
         </w:tabs>
         <w:rPr>
           <w:b w:val="0"/>
-          <w:caps w:val="0"/>
+          <w:smallCaps w:val="0"/>
           <w:noProof/>
           <w:sz w:val="24"/>
           <w:szCs w:val="24"/>
-          <w:u w:val="none"/>
-          <w:lang w:val="da-DK" w:eastAsia="ja-JP"/>
-        </w:rPr>
-      </w:pPr>
-      <w:r>
-        <w:rPr>
-          <w:noProof/>
-        </w:rPr>
-        <w:t>Why</w:t>
+          <w:lang w:eastAsia="ja-JP"/>
+        </w:rPr>
+      </w:pPr>
+      <w:r>
+        <w:rPr>
+          <w:noProof/>
+        </w:rPr>
+        <w:t>Bands</w:t>
       </w:r>
       <w:r>
         <w:rPr>
@@ -448,7 +837,7 @@
         <w:rPr>
           <w:noProof/>
         </w:rPr>
-        <w:instrText xml:space="preserve"> PAGEREF _Toc305846655 \h </w:instrText>
+        <w:instrText xml:space="preserve"> PAGEREF _Toc306468023 \h </w:instrText>
       </w:r>
       <w:r>
         <w:rPr>
@@ -476,25 +865,24 @@
     </w:p>
     <w:p>
       <w:pPr>
-        <w:pStyle w:val="Indholdsfortegnelse1"/>
+        <w:pStyle w:val="Indholdsfortegnelse2"/>
         <w:tabs>
           <w:tab w:val="right" w:pos="9622"/>
         </w:tabs>
         <w:rPr>
           <w:b w:val="0"/>
-          <w:caps w:val="0"/>
+          <w:smallCaps w:val="0"/>
           <w:noProof/>
           <w:sz w:val="24"/>
           <w:szCs w:val="24"/>
-          <w:u w:val="none"/>
-          <w:lang w:val="da-DK" w:eastAsia="ja-JP"/>
-        </w:rPr>
-      </w:pPr>
-      <w:r>
-        <w:rPr>
-          <w:noProof/>
-        </w:rPr>
-        <w:t>Users</w:t>
+          <w:lang w:eastAsia="ja-JP"/>
+        </w:rPr>
+      </w:pPr>
+      <w:r>
+        <w:rPr>
+          <w:noProof/>
+        </w:rPr>
+        <w:t>Indie labels</w:t>
       </w:r>
       <w:r>
         <w:rPr>
@@ -512,7 +900,7 @@
         <w:rPr>
           <w:noProof/>
         </w:rPr>
-        <w:instrText xml:space="preserve"> PAGEREF _Toc305846656 \h </w:instrText>
+        <w:instrText xml:space="preserve"> PAGEREF _Toc306468024 \h </w:instrText>
       </w:r>
       <w:r>
         <w:rPr>
@@ -530,966 +918,6 @@
           <w:noProof/>
         </w:rPr>
         <w:t>8</w:t>
-      </w:r>
-      <w:r>
-        <w:rPr>
-          <w:noProof/>
-        </w:rPr>
-        <w:fldChar w:fldCharType="end"/>
-      </w:r>
-    </w:p>
-    <w:p>
-      <w:pPr>
-        <w:pStyle w:val="Indholdsfortegnelse1"/>
-        <w:tabs>
-          <w:tab w:val="right" w:pos="9622"/>
-        </w:tabs>
-        <w:rPr>
-          <w:b w:val="0"/>
-          <w:caps w:val="0"/>
-          <w:noProof/>
-          <w:sz w:val="24"/>
-          <w:szCs w:val="24"/>
-          <w:u w:val="none"/>
-          <w:lang w:val="da-DK" w:eastAsia="ja-JP"/>
-        </w:rPr>
-      </w:pPr>
-      <w:r>
-        <w:rPr>
-          <w:noProof/>
-        </w:rPr>
-        <w:t>Features</w:t>
-      </w:r>
-      <w:r>
-        <w:rPr>
-          <w:noProof/>
-        </w:rPr>
-        <w:tab/>
-      </w:r>
-      <w:r>
-        <w:rPr>
-          <w:noProof/>
-        </w:rPr>
-        <w:fldChar w:fldCharType="begin"/>
-      </w:r>
-      <w:r>
-        <w:rPr>
-          <w:noProof/>
-        </w:rPr>
-        <w:instrText xml:space="preserve"> PAGEREF _Toc305846657 \h </w:instrText>
-      </w:r>
-      <w:r>
-        <w:rPr>
-          <w:noProof/>
-        </w:rPr>
-      </w:r>
-      <w:r>
-        <w:rPr>
-          <w:noProof/>
-        </w:rPr>
-        <w:fldChar w:fldCharType="separate"/>
-      </w:r>
-      <w:r>
-        <w:rPr>
-          <w:noProof/>
-        </w:rPr>
-        <w:t>8</w:t>
-      </w:r>
-      <w:r>
-        <w:rPr>
-          <w:noProof/>
-        </w:rPr>
-        <w:fldChar w:fldCharType="end"/>
-      </w:r>
-    </w:p>
-    <w:p>
-      <w:pPr>
-        <w:pStyle w:val="Indholdsfortegnelse1"/>
-        <w:tabs>
-          <w:tab w:val="right" w:pos="9622"/>
-        </w:tabs>
-        <w:rPr>
-          <w:b w:val="0"/>
-          <w:caps w:val="0"/>
-          <w:noProof/>
-          <w:sz w:val="24"/>
-          <w:szCs w:val="24"/>
-          <w:u w:val="none"/>
-          <w:lang w:val="da-DK" w:eastAsia="ja-JP"/>
-        </w:rPr>
-      </w:pPr>
-      <w:r>
-        <w:rPr>
-          <w:noProof/>
-        </w:rPr>
-        <w:t>The Channel</w:t>
-      </w:r>
-      <w:r>
-        <w:rPr>
-          <w:noProof/>
-        </w:rPr>
-        <w:tab/>
-      </w:r>
-      <w:r>
-        <w:rPr>
-          <w:noProof/>
-        </w:rPr>
-        <w:fldChar w:fldCharType="begin"/>
-      </w:r>
-      <w:r>
-        <w:rPr>
-          <w:noProof/>
-        </w:rPr>
-        <w:instrText xml:space="preserve"> PAGEREF _Toc305846658 \h </w:instrText>
-      </w:r>
-      <w:r>
-        <w:rPr>
-          <w:noProof/>
-        </w:rPr>
-      </w:r>
-      <w:r>
-        <w:rPr>
-          <w:noProof/>
-        </w:rPr>
-        <w:fldChar w:fldCharType="separate"/>
-      </w:r>
-      <w:r>
-        <w:rPr>
-          <w:noProof/>
-        </w:rPr>
-        <w:t>9</w:t>
-      </w:r>
-      <w:r>
-        <w:rPr>
-          <w:noProof/>
-        </w:rPr>
-        <w:fldChar w:fldCharType="end"/>
-      </w:r>
-    </w:p>
-    <w:p>
-      <w:pPr>
-        <w:pStyle w:val="Indholdsfortegnelse1"/>
-        <w:tabs>
-          <w:tab w:val="right" w:pos="9622"/>
-        </w:tabs>
-        <w:rPr>
-          <w:b w:val="0"/>
-          <w:caps w:val="0"/>
-          <w:noProof/>
-          <w:sz w:val="24"/>
-          <w:szCs w:val="24"/>
-          <w:u w:val="none"/>
-          <w:lang w:val="da-DK" w:eastAsia="ja-JP"/>
-        </w:rPr>
-      </w:pPr>
-      <w:r>
-        <w:rPr>
-          <w:noProof/>
-        </w:rPr>
-        <w:t>The Industry</w:t>
-      </w:r>
-      <w:r>
-        <w:rPr>
-          <w:noProof/>
-        </w:rPr>
-        <w:tab/>
-      </w:r>
-      <w:r>
-        <w:rPr>
-          <w:noProof/>
-        </w:rPr>
-        <w:fldChar w:fldCharType="begin"/>
-      </w:r>
-      <w:r>
-        <w:rPr>
-          <w:noProof/>
-        </w:rPr>
-        <w:instrText xml:space="preserve"> PAGEREF _Toc305846659 \h </w:instrText>
-      </w:r>
-      <w:r>
-        <w:rPr>
-          <w:noProof/>
-        </w:rPr>
-      </w:r>
-      <w:r>
-        <w:rPr>
-          <w:noProof/>
-        </w:rPr>
-        <w:fldChar w:fldCharType="separate"/>
-      </w:r>
-      <w:r>
-        <w:rPr>
-          <w:noProof/>
-        </w:rPr>
-        <w:t>9</w:t>
-      </w:r>
-      <w:r>
-        <w:rPr>
-          <w:noProof/>
-        </w:rPr>
-        <w:fldChar w:fldCharType="end"/>
-      </w:r>
-    </w:p>
-    <w:p>
-      <w:pPr>
-        <w:pStyle w:val="Indholdsfortegnelse1"/>
-        <w:tabs>
-          <w:tab w:val="right" w:pos="9622"/>
-        </w:tabs>
-        <w:rPr>
-          <w:b w:val="0"/>
-          <w:caps w:val="0"/>
-          <w:noProof/>
-          <w:sz w:val="24"/>
-          <w:szCs w:val="24"/>
-          <w:u w:val="none"/>
-          <w:lang w:val="da-DK" w:eastAsia="ja-JP"/>
-        </w:rPr>
-      </w:pPr>
-      <w:r>
-        <w:rPr>
-          <w:noProof/>
-        </w:rPr>
-        <w:t>Business model</w:t>
-      </w:r>
-      <w:r>
-        <w:rPr>
-          <w:noProof/>
-        </w:rPr>
-        <w:tab/>
-      </w:r>
-      <w:r>
-        <w:rPr>
-          <w:noProof/>
-        </w:rPr>
-        <w:fldChar w:fldCharType="begin"/>
-      </w:r>
-      <w:r>
-        <w:rPr>
-          <w:noProof/>
-        </w:rPr>
-        <w:instrText xml:space="preserve"> PAGEREF _Toc305846660 \h </w:instrText>
-      </w:r>
-      <w:r>
-        <w:rPr>
-          <w:noProof/>
-        </w:rPr>
-      </w:r>
-      <w:r>
-        <w:rPr>
-          <w:noProof/>
-        </w:rPr>
-        <w:fldChar w:fldCharType="separate"/>
-      </w:r>
-      <w:r>
-        <w:rPr>
-          <w:noProof/>
-        </w:rPr>
-        <w:t>10</w:t>
-      </w:r>
-      <w:r>
-        <w:rPr>
-          <w:noProof/>
-        </w:rPr>
-        <w:fldChar w:fldCharType="end"/>
-      </w:r>
-    </w:p>
-    <w:p>
-      <w:pPr>
-        <w:pStyle w:val="Indholdsfortegnelse1"/>
-        <w:tabs>
-          <w:tab w:val="right" w:pos="9622"/>
-        </w:tabs>
-        <w:rPr>
-          <w:b w:val="0"/>
-          <w:caps w:val="0"/>
-          <w:noProof/>
-          <w:sz w:val="24"/>
-          <w:szCs w:val="24"/>
-          <w:u w:val="none"/>
-          <w:lang w:val="da-DK" w:eastAsia="ja-JP"/>
-        </w:rPr>
-      </w:pPr>
-      <w:r>
-        <w:rPr>
-          <w:noProof/>
-        </w:rPr>
-        <w:t>Status</w:t>
-      </w:r>
-      <w:r>
-        <w:rPr>
-          <w:noProof/>
-        </w:rPr>
-        <w:tab/>
-      </w:r>
-      <w:r>
-        <w:rPr>
-          <w:noProof/>
-        </w:rPr>
-        <w:fldChar w:fldCharType="begin"/>
-      </w:r>
-      <w:r>
-        <w:rPr>
-          <w:noProof/>
-        </w:rPr>
-        <w:instrText xml:space="preserve"> PAGEREF _Toc305846661 \h </w:instrText>
-      </w:r>
-      <w:r>
-        <w:rPr>
-          <w:noProof/>
-        </w:rPr>
-      </w:r>
-      <w:r>
-        <w:rPr>
-          <w:noProof/>
-        </w:rPr>
-        <w:fldChar w:fldCharType="separate"/>
-      </w:r>
-      <w:r>
-        <w:rPr>
-          <w:noProof/>
-        </w:rPr>
-        <w:t>11</w:t>
-      </w:r>
-      <w:r>
-        <w:rPr>
-          <w:noProof/>
-        </w:rPr>
-        <w:fldChar w:fldCharType="end"/>
-      </w:r>
-    </w:p>
-    <w:p>
-      <w:pPr>
-        <w:pStyle w:val="Indholdsfortegnelse1"/>
-        <w:tabs>
-          <w:tab w:val="right" w:pos="9622"/>
-        </w:tabs>
-        <w:rPr>
-          <w:b w:val="0"/>
-          <w:caps w:val="0"/>
-          <w:noProof/>
-          <w:sz w:val="24"/>
-          <w:szCs w:val="24"/>
-          <w:u w:val="none"/>
-          <w:lang w:val="da-DK" w:eastAsia="ja-JP"/>
-        </w:rPr>
-      </w:pPr>
-      <w:r>
-        <w:rPr>
-          <w:noProof/>
-        </w:rPr>
-        <w:t>6 month goal</w:t>
-      </w:r>
-      <w:r>
-        <w:rPr>
-          <w:noProof/>
-        </w:rPr>
-        <w:tab/>
-      </w:r>
-      <w:r>
-        <w:rPr>
-          <w:noProof/>
-        </w:rPr>
-        <w:fldChar w:fldCharType="begin"/>
-      </w:r>
-      <w:r>
-        <w:rPr>
-          <w:noProof/>
-        </w:rPr>
-        <w:instrText xml:space="preserve"> PAGEREF _Toc305846662 \h </w:instrText>
-      </w:r>
-      <w:r>
-        <w:rPr>
-          <w:noProof/>
-        </w:rPr>
-      </w:r>
-      <w:r>
-        <w:rPr>
-          <w:noProof/>
-        </w:rPr>
-        <w:fldChar w:fldCharType="separate"/>
-      </w:r>
-      <w:r>
-        <w:rPr>
-          <w:noProof/>
-        </w:rPr>
-        <w:t>11</w:t>
-      </w:r>
-      <w:r>
-        <w:rPr>
-          <w:noProof/>
-        </w:rPr>
-        <w:fldChar w:fldCharType="end"/>
-      </w:r>
-    </w:p>
-    <w:p>
-      <w:pPr>
-        <w:pStyle w:val="Indholdsfortegnelse1"/>
-        <w:tabs>
-          <w:tab w:val="right" w:pos="9622"/>
-        </w:tabs>
-        <w:rPr>
-          <w:b w:val="0"/>
-          <w:caps w:val="0"/>
-          <w:noProof/>
-          <w:sz w:val="24"/>
-          <w:szCs w:val="24"/>
-          <w:u w:val="none"/>
-          <w:lang w:val="da-DK" w:eastAsia="ja-JP"/>
-        </w:rPr>
-      </w:pPr>
-      <w:r>
-        <w:rPr>
-          <w:noProof/>
-        </w:rPr>
-        <w:t>7-18 month goal</w:t>
-      </w:r>
-      <w:r>
-        <w:rPr>
-          <w:noProof/>
-        </w:rPr>
-        <w:tab/>
-      </w:r>
-      <w:r>
-        <w:rPr>
-          <w:noProof/>
-        </w:rPr>
-        <w:fldChar w:fldCharType="begin"/>
-      </w:r>
-      <w:r>
-        <w:rPr>
-          <w:noProof/>
-        </w:rPr>
-        <w:instrText xml:space="preserve"> PAGEREF _Toc305846663 \h </w:instrText>
-      </w:r>
-      <w:r>
-        <w:rPr>
-          <w:noProof/>
-        </w:rPr>
-      </w:r>
-      <w:r>
-        <w:rPr>
-          <w:noProof/>
-        </w:rPr>
-        <w:fldChar w:fldCharType="separate"/>
-      </w:r>
-      <w:r>
-        <w:rPr>
-          <w:noProof/>
-        </w:rPr>
-        <w:t>11</w:t>
-      </w:r>
-      <w:r>
-        <w:rPr>
-          <w:noProof/>
-        </w:rPr>
-        <w:fldChar w:fldCharType="end"/>
-      </w:r>
-    </w:p>
-    <w:p>
-      <w:pPr>
-        <w:pStyle w:val="Indholdsfortegnelse1"/>
-        <w:tabs>
-          <w:tab w:val="right" w:pos="9622"/>
-        </w:tabs>
-        <w:rPr>
-          <w:b w:val="0"/>
-          <w:caps w:val="0"/>
-          <w:noProof/>
-          <w:sz w:val="24"/>
-          <w:szCs w:val="24"/>
-          <w:u w:val="none"/>
-          <w:lang w:val="da-DK" w:eastAsia="ja-JP"/>
-        </w:rPr>
-      </w:pPr>
-      <w:r>
-        <w:rPr>
-          <w:noProof/>
-        </w:rPr>
-        <w:t>We offer</w:t>
-      </w:r>
-      <w:r>
-        <w:rPr>
-          <w:noProof/>
-        </w:rPr>
-        <w:tab/>
-      </w:r>
-      <w:r>
-        <w:rPr>
-          <w:noProof/>
-        </w:rPr>
-        <w:fldChar w:fldCharType="begin"/>
-      </w:r>
-      <w:r>
-        <w:rPr>
-          <w:noProof/>
-        </w:rPr>
-        <w:instrText xml:space="preserve"> PAGEREF _Toc305846664 \h </w:instrText>
-      </w:r>
-      <w:r>
-        <w:rPr>
-          <w:noProof/>
-        </w:rPr>
-      </w:r>
-      <w:r>
-        <w:rPr>
-          <w:noProof/>
-        </w:rPr>
-        <w:fldChar w:fldCharType="separate"/>
-      </w:r>
-      <w:r>
-        <w:rPr>
-          <w:noProof/>
-        </w:rPr>
-        <w:t>12</w:t>
-      </w:r>
-      <w:r>
-        <w:rPr>
-          <w:noProof/>
-        </w:rPr>
-        <w:fldChar w:fldCharType="end"/>
-      </w:r>
-    </w:p>
-    <w:p>
-      <w:pPr>
-        <w:pStyle w:val="Indholdsfortegnelse1"/>
-        <w:tabs>
-          <w:tab w:val="right" w:pos="9622"/>
-        </w:tabs>
-        <w:rPr>
-          <w:b w:val="0"/>
-          <w:caps w:val="0"/>
-          <w:noProof/>
-          <w:sz w:val="24"/>
-          <w:szCs w:val="24"/>
-          <w:u w:val="none"/>
-          <w:lang w:val="da-DK" w:eastAsia="ja-JP"/>
-        </w:rPr>
-      </w:pPr>
-      <w:r>
-        <w:rPr>
-          <w:noProof/>
-        </w:rPr>
-        <w:t>Budget</w:t>
-      </w:r>
-      <w:r>
-        <w:rPr>
-          <w:noProof/>
-        </w:rPr>
-        <w:tab/>
-      </w:r>
-      <w:r>
-        <w:rPr>
-          <w:noProof/>
-        </w:rPr>
-        <w:fldChar w:fldCharType="begin"/>
-      </w:r>
-      <w:r>
-        <w:rPr>
-          <w:noProof/>
-        </w:rPr>
-        <w:instrText xml:space="preserve"> PAGEREF _Toc305846665 \h </w:instrText>
-      </w:r>
-      <w:r>
-        <w:rPr>
-          <w:noProof/>
-        </w:rPr>
-      </w:r>
-      <w:r>
-        <w:rPr>
-          <w:noProof/>
-        </w:rPr>
-        <w:fldChar w:fldCharType="separate"/>
-      </w:r>
-      <w:r>
-        <w:rPr>
-          <w:noProof/>
-        </w:rPr>
-        <w:t>13</w:t>
-      </w:r>
-      <w:r>
-        <w:rPr>
-          <w:noProof/>
-        </w:rPr>
-        <w:fldChar w:fldCharType="end"/>
-      </w:r>
-    </w:p>
-    <w:p>
-      <w:pPr>
-        <w:pStyle w:val="Indholdsfortegnelse1"/>
-        <w:tabs>
-          <w:tab w:val="right" w:pos="9622"/>
-        </w:tabs>
-        <w:rPr>
-          <w:b w:val="0"/>
-          <w:caps w:val="0"/>
-          <w:noProof/>
-          <w:sz w:val="24"/>
-          <w:szCs w:val="24"/>
-          <w:u w:val="none"/>
-          <w:lang w:val="da-DK" w:eastAsia="ja-JP"/>
-        </w:rPr>
-      </w:pPr>
-      <w:r>
-        <w:rPr>
-          <w:noProof/>
-        </w:rPr>
-        <w:t>Production plan</w:t>
-      </w:r>
-      <w:r>
-        <w:rPr>
-          <w:noProof/>
-        </w:rPr>
-        <w:tab/>
-      </w:r>
-      <w:r>
-        <w:rPr>
-          <w:noProof/>
-        </w:rPr>
-        <w:fldChar w:fldCharType="begin"/>
-      </w:r>
-      <w:r>
-        <w:rPr>
-          <w:noProof/>
-        </w:rPr>
-        <w:instrText xml:space="preserve"> PAGEREF _Toc305846666 \h </w:instrText>
-      </w:r>
-      <w:r>
-        <w:rPr>
-          <w:noProof/>
-        </w:rPr>
-      </w:r>
-      <w:r>
-        <w:rPr>
-          <w:noProof/>
-        </w:rPr>
-        <w:fldChar w:fldCharType="separate"/>
-      </w:r>
-      <w:r>
-        <w:rPr>
-          <w:noProof/>
-        </w:rPr>
-        <w:t>14</w:t>
-      </w:r>
-      <w:r>
-        <w:rPr>
-          <w:noProof/>
-        </w:rPr>
-        <w:fldChar w:fldCharType="end"/>
-      </w:r>
-    </w:p>
-    <w:p>
-      <w:pPr>
-        <w:pStyle w:val="Indholdsfortegnelse1"/>
-        <w:tabs>
-          <w:tab w:val="right" w:pos="9622"/>
-        </w:tabs>
-        <w:rPr>
-          <w:b w:val="0"/>
-          <w:caps w:val="0"/>
-          <w:noProof/>
-          <w:sz w:val="24"/>
-          <w:szCs w:val="24"/>
-          <w:u w:val="none"/>
-          <w:lang w:val="da-DK" w:eastAsia="ja-JP"/>
-        </w:rPr>
-      </w:pPr>
-      <w:r>
-        <w:rPr>
-          <w:noProof/>
-        </w:rPr>
-        <w:t>Exit strategy</w:t>
-      </w:r>
-      <w:r>
-        <w:rPr>
-          <w:noProof/>
-        </w:rPr>
-        <w:tab/>
-      </w:r>
-      <w:r>
-        <w:rPr>
-          <w:noProof/>
-        </w:rPr>
-        <w:fldChar w:fldCharType="begin"/>
-      </w:r>
-      <w:r>
-        <w:rPr>
-          <w:noProof/>
-        </w:rPr>
-        <w:instrText xml:space="preserve"> PAGEREF _Toc305846667 \h </w:instrText>
-      </w:r>
-      <w:r>
-        <w:rPr>
-          <w:noProof/>
-        </w:rPr>
-      </w:r>
-      <w:r>
-        <w:rPr>
-          <w:noProof/>
-        </w:rPr>
-        <w:fldChar w:fldCharType="separate"/>
-      </w:r>
-      <w:r>
-        <w:rPr>
-          <w:noProof/>
-        </w:rPr>
-        <w:t>15</w:t>
-      </w:r>
-      <w:r>
-        <w:rPr>
-          <w:noProof/>
-        </w:rPr>
-        <w:fldChar w:fldCharType="end"/>
-      </w:r>
-    </w:p>
-    <w:p>
-      <w:pPr>
-        <w:pStyle w:val="Indholdsfortegnelse1"/>
-        <w:tabs>
-          <w:tab w:val="right" w:pos="9622"/>
-        </w:tabs>
-        <w:rPr>
-          <w:b w:val="0"/>
-          <w:caps w:val="0"/>
-          <w:noProof/>
-          <w:sz w:val="24"/>
-          <w:szCs w:val="24"/>
-          <w:u w:val="none"/>
-          <w:lang w:val="da-DK" w:eastAsia="ja-JP"/>
-        </w:rPr>
-      </w:pPr>
-      <w:r>
-        <w:rPr>
-          <w:noProof/>
-        </w:rPr>
-        <w:t>Technology Readiness</w:t>
-      </w:r>
-      <w:r>
-        <w:rPr>
-          <w:noProof/>
-        </w:rPr>
-        <w:tab/>
-      </w:r>
-      <w:r>
-        <w:rPr>
-          <w:noProof/>
-        </w:rPr>
-        <w:fldChar w:fldCharType="begin"/>
-      </w:r>
-      <w:r>
-        <w:rPr>
-          <w:noProof/>
-        </w:rPr>
-        <w:instrText xml:space="preserve"> PAGEREF _Toc305846668 \h </w:instrText>
-      </w:r>
-      <w:r>
-        <w:rPr>
-          <w:noProof/>
-        </w:rPr>
-      </w:r>
-      <w:r>
-        <w:rPr>
-          <w:noProof/>
-        </w:rPr>
-        <w:fldChar w:fldCharType="separate"/>
-      </w:r>
-      <w:r>
-        <w:rPr>
-          <w:noProof/>
-        </w:rPr>
-        <w:t>15</w:t>
-      </w:r>
-      <w:r>
-        <w:rPr>
-          <w:noProof/>
-        </w:rPr>
-        <w:fldChar w:fldCharType="end"/>
-      </w:r>
-    </w:p>
-    <w:p>
-      <w:pPr>
-        <w:pStyle w:val="Indholdsfortegnelse1"/>
-        <w:tabs>
-          <w:tab w:val="right" w:pos="9622"/>
-        </w:tabs>
-        <w:rPr>
-          <w:b w:val="0"/>
-          <w:caps w:val="0"/>
-          <w:noProof/>
-          <w:sz w:val="24"/>
-          <w:szCs w:val="24"/>
-          <w:u w:val="none"/>
-          <w:lang w:val="da-DK" w:eastAsia="ja-JP"/>
-        </w:rPr>
-      </w:pPr>
-      <w:r>
-        <w:rPr>
-          <w:noProof/>
-        </w:rPr>
-        <w:t>Protection readiness</w:t>
-      </w:r>
-      <w:r>
-        <w:rPr>
-          <w:noProof/>
-        </w:rPr>
-        <w:tab/>
-      </w:r>
-      <w:r>
-        <w:rPr>
-          <w:noProof/>
-        </w:rPr>
-        <w:fldChar w:fldCharType="begin"/>
-      </w:r>
-      <w:r>
-        <w:rPr>
-          <w:noProof/>
-        </w:rPr>
-        <w:instrText xml:space="preserve"> PAGEREF _Toc305846669 \h </w:instrText>
-      </w:r>
-      <w:r>
-        <w:rPr>
-          <w:noProof/>
-        </w:rPr>
-      </w:r>
-      <w:r>
-        <w:rPr>
-          <w:noProof/>
-        </w:rPr>
-        <w:fldChar w:fldCharType="separate"/>
-      </w:r>
-      <w:r>
-        <w:rPr>
-          <w:noProof/>
-        </w:rPr>
-        <w:t>15</w:t>
-      </w:r>
-      <w:r>
-        <w:rPr>
-          <w:noProof/>
-        </w:rPr>
-        <w:fldChar w:fldCharType="end"/>
-      </w:r>
-    </w:p>
-    <w:p>
-      <w:pPr>
-        <w:pStyle w:val="Indholdsfortegnelse1"/>
-        <w:tabs>
-          <w:tab w:val="right" w:pos="9622"/>
-        </w:tabs>
-        <w:rPr>
-          <w:b w:val="0"/>
-          <w:caps w:val="0"/>
-          <w:noProof/>
-          <w:sz w:val="24"/>
-          <w:szCs w:val="24"/>
-          <w:u w:val="none"/>
-          <w:lang w:val="da-DK" w:eastAsia="ja-JP"/>
-        </w:rPr>
-      </w:pPr>
-      <w:r>
-        <w:rPr>
-          <w:noProof/>
-        </w:rPr>
-        <w:t>Market readiness</w:t>
-      </w:r>
-      <w:r>
-        <w:rPr>
-          <w:noProof/>
-        </w:rPr>
-        <w:tab/>
-      </w:r>
-      <w:r>
-        <w:rPr>
-          <w:noProof/>
-        </w:rPr>
-        <w:fldChar w:fldCharType="begin"/>
-      </w:r>
-      <w:r>
-        <w:rPr>
-          <w:noProof/>
-        </w:rPr>
-        <w:instrText xml:space="preserve"> PAGEREF _Toc305846670 \h </w:instrText>
-      </w:r>
-      <w:r>
-        <w:rPr>
-          <w:noProof/>
-        </w:rPr>
-      </w:r>
-      <w:r>
-        <w:rPr>
-          <w:noProof/>
-        </w:rPr>
-        <w:fldChar w:fldCharType="separate"/>
-      </w:r>
-      <w:r>
-        <w:rPr>
-          <w:noProof/>
-        </w:rPr>
-        <w:t>15</w:t>
-      </w:r>
-      <w:r>
-        <w:rPr>
-          <w:noProof/>
-        </w:rPr>
-        <w:fldChar w:fldCharType="end"/>
-      </w:r>
-    </w:p>
-    <w:p>
-      <w:pPr>
-        <w:pStyle w:val="Indholdsfortegnelse1"/>
-        <w:tabs>
-          <w:tab w:val="right" w:pos="9622"/>
-        </w:tabs>
-        <w:rPr>
-          <w:b w:val="0"/>
-          <w:caps w:val="0"/>
-          <w:noProof/>
-          <w:sz w:val="24"/>
-          <w:szCs w:val="24"/>
-          <w:u w:val="none"/>
-          <w:lang w:val="da-DK" w:eastAsia="ja-JP"/>
-        </w:rPr>
-      </w:pPr>
-      <w:r>
-        <w:rPr>
-          <w:noProof/>
-        </w:rPr>
-        <w:t>References</w:t>
-      </w:r>
-      <w:r>
-        <w:rPr>
-          <w:noProof/>
-        </w:rPr>
-        <w:tab/>
-      </w:r>
-      <w:r>
-        <w:rPr>
-          <w:noProof/>
-        </w:rPr>
-        <w:fldChar w:fldCharType="begin"/>
-      </w:r>
-      <w:r>
-        <w:rPr>
-          <w:noProof/>
-        </w:rPr>
-        <w:instrText xml:space="preserve"> PAGEREF _Toc305846671 \h </w:instrText>
-      </w:r>
-      <w:r>
-        <w:rPr>
-          <w:noProof/>
-        </w:rPr>
-      </w:r>
-      <w:r>
-        <w:rPr>
-          <w:noProof/>
-        </w:rPr>
-        <w:fldChar w:fldCharType="separate"/>
-      </w:r>
-      <w:r>
-        <w:rPr>
-          <w:noProof/>
-        </w:rPr>
-        <w:t>16</w:t>
       </w:r>
       <w:r>
         <w:rPr>
@@ -1525,9 +953,11 @@
       <w:pPr>
         <w:pStyle w:val="Overskrift1"/>
       </w:pPr>
+      <w:bookmarkStart w:id="0" w:name="_Toc306468014"/>
       <w:r>
         <w:t>Background</w:t>
       </w:r>
+      <w:bookmarkEnd w:id="0"/>
     </w:p>
     <w:p/>
     <w:p>
@@ -2355,97 +1785,968 @@
       <w:pPr>
         <w:pStyle w:val="Overskrift1"/>
       </w:pPr>
+      <w:bookmarkStart w:id="1" w:name="_Toc306468015"/>
       <w:r>
         <w:t>Numbers</w:t>
+      </w:r>
+      <w:bookmarkEnd w:id="1"/>
+    </w:p>
+    <w:p>
+      <w:r>
+        <w:t>2012 - 2014</w:t>
+      </w:r>
+    </w:p>
+    <w:p>
+      <w:r>
+        <w:t>Streaming</w:t>
+      </w:r>
+    </w:p>
+    <w:p>
+      <w:r>
+        <w:t>Licensing</w:t>
+      </w:r>
+    </w:p>
+    <w:p>
+      <w:r>
+        <w:t>Downloads</w:t>
+      </w:r>
+    </w:p>
+    <w:p/>
+    <w:p/>
+    <w:p>
+      <w:pPr>
+        <w:pStyle w:val="Overskrift1"/>
+      </w:pPr>
+      <w:bookmarkStart w:id="2" w:name="_Toc306468016"/>
+      <w:r>
+        <w:t>Business model</w:t>
+      </w:r>
+      <w:bookmarkEnd w:id="2"/>
+    </w:p>
+    <w:p>
+      <w:pPr>
+        <w:rPr>
+          <w:b/>
+        </w:rPr>
+      </w:pPr>
+    </w:p>
+    <w:p>
+      <w:r>
+        <w:t>Creating an account on DigiRAMP is free.</w:t>
+      </w:r>
+    </w:p>
+    <w:p>
+      <w:r>
+        <w:t>There is a fee on all transactions based on the payment gateway plus a DigiRAMP fee</w:t>
+      </w:r>
+    </w:p>
+    <w:p/>
+    <w:p>
+      <w:pPr>
+        <w:pStyle w:val="Listeafsnit"/>
+        <w:numPr>
+          <w:ilvl w:val="0"/>
+          <w:numId w:val="9"/>
+        </w:numPr>
+      </w:pPr>
+      <w:r>
+        <w:t>Stripe takes 30 cent + 2.9% on credit card transactions</w:t>
+      </w:r>
+    </w:p>
+    <w:p>
+      <w:pPr>
+        <w:pStyle w:val="Listeafsnit"/>
+        <w:numPr>
+          <w:ilvl w:val="0"/>
+          <w:numId w:val="9"/>
+        </w:numPr>
+      </w:pPr>
+      <w:r>
+        <w:t xml:space="preserve">DigiRAMP takes 10 cent + 1.1% on </w:t>
+      </w:r>
+      <w:r>
+        <w:t xml:space="preserve">credit card transactions </w:t>
+      </w:r>
+      <w:r>
+        <w:t>minimum 1 cent</w:t>
+      </w:r>
+    </w:p>
+    <w:p>
+      <w:pPr>
+        <w:pStyle w:val="Listeafsnit"/>
+        <w:numPr>
+          <w:ilvl w:val="0"/>
+          <w:numId w:val="9"/>
+        </w:numPr>
+      </w:pPr>
+      <w:r>
+        <w:t xml:space="preserve">DigiRAMP takes </w:t>
+      </w:r>
+    </w:p>
+    <w:p/>
+    <w:p>
+      <w:r>
+        <w:t>There is a limit on free accounts when it comes to storage and transactions</w:t>
+      </w:r>
+    </w:p>
+    <w:p/>
+    <w:p>
+      <w:r>
+        <w:t xml:space="preserve">As a part of the building value active users are evaluated as 16 USD each. This will </w:t>
+      </w:r>
+      <w:r>
+        <w:t>convert on investments and on an exit</w:t>
+      </w:r>
+      <w:r>
+        <w:t>.</w:t>
+      </w:r>
+    </w:p>
+    <w:p/>
+    <w:p>
+      <w:r>
+        <w:t>B2B as a Delivery network DigiRAMP can provide cleared music to hardware vendors’ game developers and external streaming services app developer true an API</w:t>
+      </w:r>
+    </w:p>
+    <w:p/>
+    <w:p>
+      <w:pPr>
+        <w:pStyle w:val="Overskrift1"/>
+      </w:pPr>
+      <w:bookmarkStart w:id="3" w:name="_Toc306468017"/>
+      <w:r>
+        <w:t>Services</w:t>
+      </w:r>
+      <w:bookmarkEnd w:id="3"/>
+    </w:p>
+    <w:p>
+      <w:r>
+        <w:t xml:space="preserve">DigiRAMP offers a range of services and tools for music creators. </w:t>
+      </w:r>
+    </w:p>
+    <w:p>
+      <w:pPr>
+        <w:pStyle w:val="Listeafsnit"/>
+        <w:numPr>
+          <w:ilvl w:val="0"/>
+          <w:numId w:val="10"/>
+        </w:numPr>
+      </w:pPr>
+      <w:r>
+        <w:t>Promotional tools</w:t>
+      </w:r>
+    </w:p>
+    <w:p>
+      <w:pPr>
+        <w:pStyle w:val="Listeafsnit"/>
+        <w:numPr>
+          <w:ilvl w:val="0"/>
+          <w:numId w:val="10"/>
+        </w:numPr>
+      </w:pPr>
+      <w:r>
+        <w:t>Collaborations tools</w:t>
+      </w:r>
+    </w:p>
+    <w:p>
+      <w:pPr>
+        <w:pStyle w:val="Listeafsnit"/>
+        <w:numPr>
+          <w:ilvl w:val="0"/>
+          <w:numId w:val="10"/>
+        </w:numPr>
+      </w:pPr>
+      <w:r>
+        <w:t>Administration tools</w:t>
+      </w:r>
+    </w:p>
+    <w:p>
+      <w:pPr>
+        <w:pStyle w:val="Listeafsnit"/>
+        <w:numPr>
+          <w:ilvl w:val="0"/>
+          <w:numId w:val="10"/>
+        </w:numPr>
+      </w:pPr>
+      <w:r>
+        <w:t>Sales tools</w:t>
+      </w:r>
+    </w:p>
+    <w:p>
+      <w:pPr>
+        <w:pStyle w:val="Listeafsnit"/>
+        <w:numPr>
+          <w:ilvl w:val="0"/>
+          <w:numId w:val="10"/>
+        </w:numPr>
+      </w:pPr>
+      <w:r>
+        <w:t>Legal framework</w:t>
+      </w:r>
+    </w:p>
+    <w:p>
+      <w:pPr>
+        <w:pStyle w:val="Listeafsnit"/>
+        <w:numPr>
+          <w:ilvl w:val="0"/>
+          <w:numId w:val="10"/>
+        </w:numPr>
+      </w:pPr>
+      <w:r>
+        <w:t>Social interaction</w:t>
+      </w:r>
+    </w:p>
+    <w:p/>
+    <w:p>
+      <w:r>
+        <w:t>For third party DigiRAMP offers an API with</w:t>
+      </w:r>
+      <w:r>
+        <w:t xml:space="preserve"> access to all features</w:t>
+      </w:r>
+    </w:p>
+    <w:p>
+      <w:pPr>
+        <w:pStyle w:val="Listeafsnit"/>
+        <w:numPr>
+          <w:ilvl w:val="0"/>
+          <w:numId w:val="10"/>
+        </w:numPr>
+      </w:pPr>
+      <w:r>
+        <w:t>Promotional tools</w:t>
+      </w:r>
+    </w:p>
+    <w:p>
+      <w:pPr>
+        <w:pStyle w:val="Listeafsnit"/>
+        <w:numPr>
+          <w:ilvl w:val="0"/>
+          <w:numId w:val="10"/>
+        </w:numPr>
+      </w:pPr>
+      <w:r>
+        <w:t>Collaborations tools</w:t>
+      </w:r>
+    </w:p>
+    <w:p>
+      <w:pPr>
+        <w:pStyle w:val="Listeafsnit"/>
+        <w:numPr>
+          <w:ilvl w:val="0"/>
+          <w:numId w:val="10"/>
+        </w:numPr>
+      </w:pPr>
+      <w:r>
+        <w:t>Administration tools</w:t>
+      </w:r>
+    </w:p>
+    <w:p>
+      <w:pPr>
+        <w:pStyle w:val="Listeafsnit"/>
+        <w:numPr>
+          <w:ilvl w:val="0"/>
+          <w:numId w:val="10"/>
+        </w:numPr>
+      </w:pPr>
+      <w:r>
+        <w:t>Sales tools</w:t>
+      </w:r>
+    </w:p>
+    <w:p>
+      <w:pPr>
+        <w:pStyle w:val="Listeafsnit"/>
+        <w:numPr>
+          <w:ilvl w:val="0"/>
+          <w:numId w:val="10"/>
+        </w:numPr>
+      </w:pPr>
+      <w:r>
+        <w:t>Legal framework</w:t>
+      </w:r>
+    </w:p>
+    <w:p>
+      <w:pPr>
+        <w:pStyle w:val="Listeafsnit"/>
+        <w:numPr>
+          <w:ilvl w:val="0"/>
+          <w:numId w:val="10"/>
+        </w:numPr>
+      </w:pPr>
+      <w:r>
+        <w:t>Social interaction</w:t>
+      </w:r>
+    </w:p>
+    <w:p/>
+    <w:p/>
+    <w:p>
+      <w:pPr>
+        <w:pStyle w:val="Overskrift1"/>
+      </w:pPr>
+      <w:bookmarkStart w:id="4" w:name="_Toc306468018"/>
+      <w:r>
+        <w:t>Third party in</w:t>
+      </w:r>
+      <w:r>
+        <w:t>tegration</w:t>
+      </w:r>
+      <w:bookmarkEnd w:id="4"/>
+    </w:p>
+    <w:p>
+      <w:pPr>
+        <w:pStyle w:val="Listeafsnit"/>
+        <w:numPr>
+          <w:ilvl w:val="0"/>
+          <w:numId w:val="14"/>
+        </w:numPr>
+      </w:pPr>
+      <w:r>
+        <w:t>Garage band</w:t>
+      </w:r>
+    </w:p>
+    <w:p>
+      <w:pPr>
+        <w:pStyle w:val="Listeafsnit"/>
+        <w:numPr>
+          <w:ilvl w:val="0"/>
+          <w:numId w:val="14"/>
+        </w:numPr>
+      </w:pPr>
+      <w:r>
+        <w:t>VST</w:t>
+      </w:r>
+    </w:p>
+    <w:p>
+      <w:pPr>
+        <w:pStyle w:val="Listeafsnit"/>
+        <w:numPr>
+          <w:ilvl w:val="0"/>
+          <w:numId w:val="14"/>
+        </w:numPr>
+      </w:pPr>
+      <w:r>
+        <w:t>RTAS</w:t>
+      </w:r>
+    </w:p>
+    <w:p>
+      <w:pPr>
+        <w:pStyle w:val="Listeafsnit"/>
+        <w:numPr>
+          <w:ilvl w:val="0"/>
+          <w:numId w:val="14"/>
+        </w:numPr>
+      </w:pPr>
+      <w:r>
+        <w:t>AUDIO Units</w:t>
+      </w:r>
+    </w:p>
+    <w:p>
+      <w:pPr>
+        <w:pStyle w:val="Listeafsnit"/>
+        <w:numPr>
+          <w:ilvl w:val="0"/>
+          <w:numId w:val="14"/>
+        </w:numPr>
+      </w:pPr>
+      <w:r>
+        <w:t>Hardware</w:t>
+      </w:r>
+    </w:p>
+    <w:p>
+      <w:r>
+        <w:t>Easy access to upload/download/stream audio files from third party products</w:t>
+      </w:r>
+    </w:p>
+    <w:p/>
+    <w:p>
+      <w:pPr>
+        <w:pStyle w:val="Overskrift1"/>
+      </w:pPr>
+      <w:bookmarkStart w:id="5" w:name="_Toc306468019"/>
+      <w:r>
+        <w:t>Social integration</w:t>
+      </w:r>
+      <w:bookmarkEnd w:id="5"/>
+    </w:p>
+    <w:p>
+      <w:pPr>
+        <w:pStyle w:val="Listeafsnit"/>
+        <w:numPr>
+          <w:ilvl w:val="0"/>
+          <w:numId w:val="15"/>
+        </w:numPr>
+      </w:pPr>
+      <w:r>
+        <w:t>Facebook.</w:t>
+      </w:r>
+    </w:p>
+    <w:p>
+      <w:pPr>
+        <w:pStyle w:val="Listeafsnit"/>
+        <w:numPr>
+          <w:ilvl w:val="0"/>
+          <w:numId w:val="15"/>
+        </w:numPr>
+      </w:pPr>
+      <w:r>
+        <w:t>Twitter.</w:t>
+      </w:r>
+    </w:p>
+    <w:p>
+      <w:pPr>
+        <w:pStyle w:val="Listeafsnit"/>
+        <w:numPr>
+          <w:ilvl w:val="0"/>
+          <w:numId w:val="15"/>
+        </w:numPr>
+      </w:pPr>
+      <w:r>
+        <w:t>LinkedIn.</w:t>
+      </w:r>
+    </w:p>
+    <w:p>
+      <w:pPr>
+        <w:pStyle w:val="Listeafsnit"/>
+        <w:numPr>
+          <w:ilvl w:val="0"/>
+          <w:numId w:val="15"/>
+        </w:numPr>
+      </w:pPr>
+      <w:r>
+        <w:t>Google+</w:t>
+      </w:r>
+    </w:p>
+    <w:p>
+      <w:pPr>
+        <w:pStyle w:val="Listeafsnit"/>
+        <w:numPr>
+          <w:ilvl w:val="0"/>
+          <w:numId w:val="15"/>
+        </w:numPr>
+      </w:pPr>
+      <w:r>
+        <w:t>Email</w:t>
+      </w:r>
+    </w:p>
+    <w:p>
+      <w:r>
+        <w:t>A tight integration with social networks lets creators promote their content among fans</w:t>
+      </w:r>
+    </w:p>
+    <w:p>
+      <w:pPr>
+        <w:pStyle w:val="Overskrift1"/>
+      </w:pPr>
+    </w:p>
+    <w:p>
+      <w:pPr>
+        <w:pStyle w:val="Overskrift1"/>
+      </w:pPr>
+      <w:bookmarkStart w:id="6" w:name="_Toc306468020"/>
+      <w:r>
+        <w:t>Content provider segments</w:t>
+      </w:r>
+      <w:bookmarkEnd w:id="6"/>
+    </w:p>
+    <w:p>
+      <w:r>
+        <w:t>Described in general</w:t>
+      </w:r>
+    </w:p>
+    <w:p/>
+    <w:p>
+      <w:pPr>
+        <w:pStyle w:val="Overskrift2"/>
+      </w:pPr>
+      <w:bookmarkStart w:id="7" w:name="_Toc306468021"/>
+      <w:r>
+        <w:t>Professional creators</w:t>
+      </w:r>
+      <w:bookmarkEnd w:id="7"/>
+    </w:p>
+    <w:p>
+      <w:pPr>
+        <w:pStyle w:val="Listeafsnit"/>
+        <w:numPr>
+          <w:ilvl w:val="0"/>
+          <w:numId w:val="11"/>
+        </w:numPr>
+      </w:pPr>
+      <w:r>
+        <w:t>Have a lifetime of produced music. Up to 200 songs.</w:t>
+      </w:r>
+    </w:p>
+    <w:p>
+      <w:pPr>
+        <w:pStyle w:val="Listeafsnit"/>
+        <w:numPr>
+          <w:ilvl w:val="0"/>
+          <w:numId w:val="11"/>
+        </w:numPr>
+      </w:pPr>
+      <w:r>
+        <w:t>Many contributors on the productions</w:t>
+      </w:r>
+    </w:p>
+    <w:p>
+      <w:pPr>
+        <w:pStyle w:val="Listeafsnit"/>
+        <w:numPr>
+          <w:ilvl w:val="0"/>
+          <w:numId w:val="11"/>
+        </w:numPr>
+      </w:pPr>
+      <w:r>
+        <w:t>Overall high quality on the music</w:t>
+      </w:r>
+    </w:p>
+    <w:p>
+      <w:pPr>
+        <w:pStyle w:val="Listeafsnit"/>
+        <w:numPr>
+          <w:ilvl w:val="0"/>
+          <w:numId w:val="11"/>
+        </w:numPr>
+      </w:pPr>
+      <w:r>
+        <w:t xml:space="preserve">Uses real musicians </w:t>
+      </w:r>
+    </w:p>
+    <w:p>
+      <w:pPr>
+        <w:pStyle w:val="Listeafsnit"/>
+        <w:numPr>
+          <w:ilvl w:val="0"/>
+          <w:numId w:val="11"/>
+        </w:numPr>
+      </w:pPr>
+      <w:r>
+        <w:t>Have registered with PRO’s</w:t>
+      </w:r>
+    </w:p>
+    <w:p>
+      <w:pPr>
+        <w:pStyle w:val="Listeafsnit"/>
+        <w:numPr>
+          <w:ilvl w:val="0"/>
+          <w:numId w:val="11"/>
+        </w:numPr>
+      </w:pPr>
+      <w:r>
+        <w:t>Account for x % of the potential user base</w:t>
+      </w:r>
+    </w:p>
+    <w:p>
+      <w:pPr>
+        <w:pStyle w:val="Listeafsnit"/>
+        <w:numPr>
+          <w:ilvl w:val="0"/>
+          <w:numId w:val="11"/>
+        </w:numPr>
+      </w:pPr>
+      <w:r>
+        <w:t>Have some knowledge of the industry</w:t>
+      </w:r>
+    </w:p>
+    <w:p/>
+    <w:p/>
+    <w:p>
+      <w:pPr>
+        <w:pStyle w:val="Overskrift2"/>
+      </w:pPr>
+      <w:bookmarkStart w:id="8" w:name="_Toc306468022"/>
+      <w:r>
+        <w:t>Aspirational artists</w:t>
+      </w:r>
+      <w:bookmarkEnd w:id="8"/>
+    </w:p>
+    <w:p>
+      <w:pPr>
+        <w:pStyle w:val="Listeafsnit"/>
+        <w:numPr>
+          <w:ilvl w:val="0"/>
+          <w:numId w:val="12"/>
+        </w:numPr>
+      </w:pPr>
+      <w:r>
+        <w:t>Have 10 to 20 songs</w:t>
+      </w:r>
+    </w:p>
+    <w:p>
+      <w:pPr>
+        <w:pStyle w:val="Listeafsnit"/>
+        <w:numPr>
+          <w:ilvl w:val="0"/>
+          <w:numId w:val="12"/>
+        </w:numPr>
+      </w:pPr>
+      <w:r>
+        <w:t>Are produced in a project studio</w:t>
+      </w:r>
+    </w:p>
+    <w:p>
+      <w:pPr>
+        <w:pStyle w:val="Listeafsnit"/>
+        <w:numPr>
+          <w:ilvl w:val="0"/>
+          <w:numId w:val="12"/>
+        </w:numPr>
+      </w:pPr>
+      <w:r>
+        <w:t>Have few contributors on the songs</w:t>
+      </w:r>
+    </w:p>
+    <w:p>
+      <w:pPr>
+        <w:pStyle w:val="Listeafsnit"/>
+        <w:numPr>
+          <w:ilvl w:val="0"/>
+          <w:numId w:val="12"/>
+        </w:numPr>
+      </w:pPr>
+      <w:r>
+        <w:t>The quality of the music are mostly low</w:t>
+      </w:r>
+    </w:p>
+    <w:p>
+      <w:pPr>
+        <w:pStyle w:val="Listeafsnit"/>
+        <w:numPr>
+          <w:ilvl w:val="0"/>
+          <w:numId w:val="12"/>
+        </w:numPr>
+      </w:pPr>
+      <w:r>
+        <w:t>Wants to collaborate</w:t>
+      </w:r>
+    </w:p>
+    <w:p>
+      <w:pPr>
+        <w:pStyle w:val="Listeafsnit"/>
+        <w:numPr>
+          <w:ilvl w:val="0"/>
+          <w:numId w:val="12"/>
+        </w:numPr>
+      </w:pPr>
+      <w:r>
+        <w:t>Are seeking recognition more than everything</w:t>
+      </w:r>
+    </w:p>
+    <w:p>
+      <w:pPr>
+        <w:pStyle w:val="Listeafsnit"/>
+        <w:numPr>
+          <w:ilvl w:val="0"/>
+          <w:numId w:val="12"/>
+        </w:numPr>
+      </w:pPr>
+      <w:r>
+        <w:t>Have limited knowledge of the industry</w:t>
+      </w:r>
+    </w:p>
+    <w:p/>
+    <w:p/>
+    <w:p>
+      <w:pPr>
+        <w:pStyle w:val="Overskrift2"/>
+      </w:pPr>
+      <w:bookmarkStart w:id="9" w:name="_Toc306468023"/>
+      <w:r>
+        <w:t>Bands</w:t>
+      </w:r>
+      <w:bookmarkEnd w:id="9"/>
+    </w:p>
+    <w:p>
+      <w:pPr>
+        <w:pStyle w:val="Listeafsnit"/>
+        <w:numPr>
+          <w:ilvl w:val="0"/>
+          <w:numId w:val="12"/>
+        </w:numPr>
+      </w:pPr>
+      <w:r>
+        <w:t>Have 10 to 20 songs</w:t>
+      </w:r>
+      <w:r>
+        <w:t xml:space="preserve"> </w:t>
+      </w:r>
+    </w:p>
+    <w:p>
+      <w:pPr>
+        <w:pStyle w:val="Listeafsnit"/>
+        <w:numPr>
+          <w:ilvl w:val="0"/>
+          <w:numId w:val="12"/>
+        </w:numPr>
+      </w:pPr>
+      <w:r>
+        <w:t>Are produced in a project studio</w:t>
+      </w:r>
+    </w:p>
+    <w:p>
+      <w:pPr>
+        <w:pStyle w:val="Listeafsnit"/>
+        <w:numPr>
+          <w:ilvl w:val="0"/>
+          <w:numId w:val="12"/>
+        </w:numPr>
+      </w:pPr>
+      <w:r>
+        <w:t>Have few contributors on the songs</w:t>
+      </w:r>
+    </w:p>
+    <w:p>
+      <w:pPr>
+        <w:pStyle w:val="Listeafsnit"/>
+        <w:numPr>
+          <w:ilvl w:val="0"/>
+          <w:numId w:val="12"/>
+        </w:numPr>
+      </w:pPr>
+      <w:r>
+        <w:t>The quality of the music are mostly low</w:t>
+      </w:r>
+    </w:p>
+    <w:p>
+      <w:pPr>
+        <w:pStyle w:val="Listeafsnit"/>
+        <w:numPr>
+          <w:ilvl w:val="0"/>
+          <w:numId w:val="12"/>
+        </w:numPr>
+      </w:pPr>
+      <w:r>
+        <w:t>Wants to collaborate</w:t>
+      </w:r>
+    </w:p>
+    <w:p>
+      <w:pPr>
+        <w:pStyle w:val="Listeafsnit"/>
+        <w:numPr>
+          <w:ilvl w:val="0"/>
+          <w:numId w:val="12"/>
+        </w:numPr>
+      </w:pPr>
+      <w:r>
+        <w:t>Are seeking recognition more than everything</w:t>
+      </w:r>
+    </w:p>
+    <w:p>
+      <w:pPr>
+        <w:pStyle w:val="Listeafsnit"/>
+        <w:numPr>
+          <w:ilvl w:val="0"/>
+          <w:numId w:val="12"/>
+        </w:numPr>
+      </w:pPr>
+      <w:r>
+        <w:t>Have limited knowledge of the industry</w:t>
+      </w:r>
+    </w:p>
+    <w:p>
+      <w:pPr>
+        <w:pStyle w:val="Listeafsnit"/>
+        <w:numPr>
+          <w:ilvl w:val="0"/>
+          <w:numId w:val="13"/>
+        </w:numPr>
+      </w:pPr>
+      <w:r>
+        <w:t>Have fans</w:t>
+      </w:r>
+    </w:p>
+    <w:p/>
+    <w:p/>
+    <w:p>
+      <w:pPr>
+        <w:pStyle w:val="Overskrift2"/>
+      </w:pPr>
+      <w:bookmarkStart w:id="10" w:name="_Toc306468024"/>
+      <w:r>
+        <w:t>Indie labels</w:t>
+      </w:r>
+      <w:bookmarkEnd w:id="10"/>
+    </w:p>
+    <w:p>
+      <w:pPr>
+        <w:pStyle w:val="Listeafsnit"/>
+        <w:numPr>
+          <w:ilvl w:val="0"/>
+          <w:numId w:val="13"/>
+        </w:numPr>
+      </w:pPr>
+      <w:r>
+        <w:t>Have tongs in the thousands organized in catalogs</w:t>
+      </w:r>
+    </w:p>
+    <w:p>
+      <w:pPr>
+        <w:pStyle w:val="Listeafsnit"/>
+        <w:numPr>
+          <w:ilvl w:val="0"/>
+          <w:numId w:val="13"/>
+        </w:numPr>
+      </w:pPr>
+      <w:r>
+        <w:t>Have knowledge of the industry</w:t>
+      </w:r>
+    </w:p>
+    <w:p>
+      <w:pPr>
+        <w:pStyle w:val="Listeafsnit"/>
+        <w:numPr>
+          <w:ilvl w:val="0"/>
+          <w:numId w:val="13"/>
+        </w:numPr>
+      </w:pPr>
+      <w:r>
+        <w:t>Are missing delivery network</w:t>
       </w:r>
     </w:p>
     <w:p/>
     <w:p/>
     <w:p/>
     <w:p/>
+    <w:p/>
+    <w:p>
+      <w:r>
+        <w:br w:type="page"/>
+      </w:r>
+    </w:p>
     <w:p>
       <w:pPr>
         <w:pStyle w:val="Overskrift1"/>
       </w:pPr>
       <w:r>
-        <w:t>Business model</w:t>
-      </w:r>
-    </w:p>
-    <w:p>
-      <w:pPr>
-        <w:rPr>
-          <w:b/>
-        </w:rPr>
-      </w:pPr>
-    </w:p>
-    <w:p>
-      <w:r>
-        <w:t>Creating an account on DigiRAMP is free.</w:t>
-      </w:r>
-    </w:p>
-    <w:p>
-      <w:r>
-        <w:t>There is a fee on all transactions based on the payment gateway plus a DigiRAMP fee</w:t>
-      </w:r>
-    </w:p>
-    <w:p/>
-    <w:p>
-      <w:pPr>
-        <w:pStyle w:val="Listeafsnit"/>
-        <w:numPr>
-          <w:ilvl w:val="0"/>
-          <w:numId w:val="9"/>
-        </w:numPr>
-      </w:pPr>
-      <w:r>
-        <w:t>Stripe takes 30 cent + 2.9% on credit card transactions</w:t>
-      </w:r>
-    </w:p>
-    <w:p>
-      <w:pPr>
-        <w:pStyle w:val="Listeafsnit"/>
-        <w:numPr>
-          <w:ilvl w:val="0"/>
-          <w:numId w:val="9"/>
-        </w:numPr>
-      </w:pPr>
-      <w:r>
-        <w:t xml:space="preserve">DigiRAMP takes 10 cent + 1.1% on </w:t>
-      </w:r>
-      <w:r>
-        <w:t>credit card transactions</w:t>
-      </w:r>
-      <w:r>
-        <w:t xml:space="preserve"> </w:t>
-      </w:r>
-      <w:r>
-        <w:t>minimum 1 cent</w:t>
-      </w:r>
-    </w:p>
-    <w:p>
-      <w:pPr>
-        <w:pStyle w:val="Listeafsnit"/>
-        <w:numPr>
-          <w:ilvl w:val="0"/>
-          <w:numId w:val="9"/>
-        </w:numPr>
-      </w:pPr>
-      <w:r>
-        <w:t xml:space="preserve">DigiRAMP takes </w:t>
-      </w:r>
-      <w:bookmarkStart w:id="0" w:name="_GoBack"/>
-      <w:bookmarkEnd w:id="0"/>
-    </w:p>
-    <w:p/>
-    <w:p>
-      <w:r>
-        <w:t>There is a limit on free accounts when it comes to storage and transactions</w:t>
+        <w:t>Infographics</w:t>
+      </w:r>
+    </w:p>
+    <w:p>
+      <w:pPr>
+        <w:keepNext/>
+      </w:pPr>
+      <w:r>
+        <w:t>How the players in the industry distribute revenues and how the legal framework connect them</w:t>
+      </w:r>
+      <w:bookmarkStart w:id="11" w:name="_GoBack"/>
+      <w:bookmarkEnd w:id="11"/>
+      <w:r>
+        <w:rPr>
+          <w:noProof/>
+        </w:rPr>
+        <w:drawing>
+          <wp:inline distT="0" distB="0" distL="0" distR="0" wp14:anchorId="0B63DD7A" wp14:editId="15123FCA">
+            <wp:extent cx="6116320" cy="7759700"/>
+            <wp:effectExtent l="0" t="0" r="0" b="0"/>
+            <wp:docPr id="6" name="Billede 6"/>
+            <wp:cNvGraphicFramePr>
+              <a:graphicFrameLocks xmlns:a="http://schemas.openxmlformats.org/drawingml/2006/main" noChangeAspect="1"/>
+            </wp:cNvGraphicFramePr>
+            <a:graphic xmlns:a="http://schemas.openxmlformats.org/drawingml/2006/main">
+              <a:graphicData uri="http://schemas.openxmlformats.org/drawingml/2006/picture">
+                <pic:pic xmlns:pic="http://schemas.openxmlformats.org/drawingml/2006/picture">
+                  <pic:nvPicPr>
+                    <pic:cNvPr id="0" name="revenue-stream-licensing.png"/>
+                    <pic:cNvPicPr/>
+                  </pic:nvPicPr>
+                  <pic:blipFill>
+                    <a:blip r:embed="rId9">
+                      <a:extLst>
+                        <a:ext uri="{28A0092B-C50C-407E-A947-70E740481C1C}">
+                          <a14:useLocalDpi xmlns:a14="http://schemas.microsoft.com/office/drawing/2010/main" val="0"/>
+                        </a:ext>
+                      </a:extLst>
+                    </a:blip>
+                    <a:stretch>
+                      <a:fillRect/>
+                    </a:stretch>
+                  </pic:blipFill>
+                  <pic:spPr>
+                    <a:xfrm>
+                      <a:off x="0" y="0"/>
+                      <a:ext cx="6116320" cy="7759700"/>
+                    </a:xfrm>
+                    <a:prstGeom prst="rect">
+                      <a:avLst/>
+                    </a:prstGeom>
+                  </pic:spPr>
+                </pic:pic>
+              </a:graphicData>
+            </a:graphic>
+          </wp:inline>
+        </w:drawing>
+      </w:r>
+    </w:p>
+    <w:p>
+      <w:pPr>
+        <w:pStyle w:val="Billedtekst"/>
+      </w:pPr>
+      <w:r>
+        <w:t>Traditional food chain for licensing</w:t>
+      </w:r>
+    </w:p>
+    <w:p>
+      <w:pPr>
+        <w:keepNext/>
+      </w:pPr>
+      <w:r>
+        <w:rPr>
+          <w:noProof/>
+        </w:rPr>
+        <w:drawing>
+          <wp:inline distT="0" distB="0" distL="0" distR="0" wp14:anchorId="7EACD650" wp14:editId="47A6B100">
+            <wp:extent cx="6116320" cy="8270875"/>
+            <wp:effectExtent l="0" t="0" r="0" b="0"/>
+            <wp:docPr id="5" name="Billede 5"/>
+            <wp:cNvGraphicFramePr>
+              <a:graphicFrameLocks xmlns:a="http://schemas.openxmlformats.org/drawingml/2006/main" noChangeAspect="1"/>
+            </wp:cNvGraphicFramePr>
+            <a:graphic xmlns:a="http://schemas.openxmlformats.org/drawingml/2006/main">
+              <a:graphicData uri="http://schemas.openxmlformats.org/drawingml/2006/picture">
+                <pic:pic xmlns:pic="http://schemas.openxmlformats.org/drawingml/2006/picture">
+                  <pic:nvPicPr>
+                    <pic:cNvPr id="0" name="revenue-stream-consumers.png"/>
+                    <pic:cNvPicPr/>
+                  </pic:nvPicPr>
+                  <pic:blipFill>
+                    <a:blip r:embed="rId10">
+                      <a:extLst>
+                        <a:ext uri="{28A0092B-C50C-407E-A947-70E740481C1C}">
+                          <a14:useLocalDpi xmlns:a14="http://schemas.microsoft.com/office/drawing/2010/main" val="0"/>
+                        </a:ext>
+                      </a:extLst>
+                    </a:blip>
+                    <a:stretch>
+                      <a:fillRect/>
+                    </a:stretch>
+                  </pic:blipFill>
+                  <pic:spPr>
+                    <a:xfrm>
+                      <a:off x="0" y="0"/>
+                      <a:ext cx="6116320" cy="8270875"/>
+                    </a:xfrm>
+                    <a:prstGeom prst="rect">
+                      <a:avLst/>
+                    </a:prstGeom>
+                  </pic:spPr>
+                </pic:pic>
+              </a:graphicData>
+            </a:graphic>
+          </wp:inline>
+        </w:drawing>
+      </w:r>
+    </w:p>
+    <w:p>
+      <w:pPr>
+        <w:pStyle w:val="Billedtekst"/>
+      </w:pPr>
+      <w:r>
+        <w:t>The traditional food chain for ‘record’ sales</w:t>
       </w:r>
     </w:p>
     <w:sectPr>
-      <w:headerReference w:type="default" r:id="rId9"/>
-      <w:footerReference w:type="even" r:id="rId10"/>
-      <w:footerReference w:type="default" r:id="rId11"/>
+      <w:headerReference w:type="default" r:id="rId11"/>
+      <w:footerReference w:type="even" r:id="rId12"/>
+      <w:footerReference w:type="default" r:id="rId13"/>
       <w:pgSz w:w="11900" w:h="16840"/>
       <w:pgMar w:top="1701" w:right="1134" w:bottom="1701" w:left="1134" w:header="708" w:footer="708" w:gutter="0"/>
       <w:cols w:space="708"/>
@@ -2833,6 +3134,458 @@
     </w:lvl>
   </w:abstractNum>
   <w:abstractNum w:abstractNumId="2">
+    <w:nsid w:val="1B7054C8"/>
+    <w:multiLevelType w:val="hybridMultilevel"/>
+    <w:tmpl w:val="77B018FC"/>
+    <w:lvl w:ilvl="0" w:tplc="04090001">
+      <w:start w:val="1"/>
+      <w:numFmt w:val="bullet"/>
+      <w:lvlText w:val=""/>
+      <w:lvlJc w:val="left"/>
+      <w:pPr>
+        <w:ind w:left="720" w:hanging="360"/>
+      </w:pPr>
+      <w:rPr>
+        <w:rFonts w:ascii="Symbol" w:hAnsi="Symbol" w:hint="default"/>
+      </w:rPr>
+    </w:lvl>
+    <w:lvl w:ilvl="1" w:tplc="04090003" w:tentative="1">
+      <w:start w:val="1"/>
+      <w:numFmt w:val="bullet"/>
+      <w:lvlText w:val="o"/>
+      <w:lvlJc w:val="left"/>
+      <w:pPr>
+        <w:ind w:left="1440" w:hanging="360"/>
+      </w:pPr>
+      <w:rPr>
+        <w:rFonts w:ascii="Courier New" w:hAnsi="Courier New" w:hint="default"/>
+      </w:rPr>
+    </w:lvl>
+    <w:lvl w:ilvl="2" w:tplc="04090005" w:tentative="1">
+      <w:start w:val="1"/>
+      <w:numFmt w:val="bullet"/>
+      <w:lvlText w:val=""/>
+      <w:lvlJc w:val="left"/>
+      <w:pPr>
+        <w:ind w:left="2160" w:hanging="360"/>
+      </w:pPr>
+      <w:rPr>
+        <w:rFonts w:ascii="Wingdings" w:hAnsi="Wingdings" w:hint="default"/>
+      </w:rPr>
+    </w:lvl>
+    <w:lvl w:ilvl="3" w:tplc="04090001" w:tentative="1">
+      <w:start w:val="1"/>
+      <w:numFmt w:val="bullet"/>
+      <w:lvlText w:val=""/>
+      <w:lvlJc w:val="left"/>
+      <w:pPr>
+        <w:ind w:left="2880" w:hanging="360"/>
+      </w:pPr>
+      <w:rPr>
+        <w:rFonts w:ascii="Symbol" w:hAnsi="Symbol" w:hint="default"/>
+      </w:rPr>
+    </w:lvl>
+    <w:lvl w:ilvl="4" w:tplc="04090003" w:tentative="1">
+      <w:start w:val="1"/>
+      <w:numFmt w:val="bullet"/>
+      <w:lvlText w:val="o"/>
+      <w:lvlJc w:val="left"/>
+      <w:pPr>
+        <w:ind w:left="3600" w:hanging="360"/>
+      </w:pPr>
+      <w:rPr>
+        <w:rFonts w:ascii="Courier New" w:hAnsi="Courier New" w:hint="default"/>
+      </w:rPr>
+    </w:lvl>
+    <w:lvl w:ilvl="5" w:tplc="04090005" w:tentative="1">
+      <w:start w:val="1"/>
+      <w:numFmt w:val="bullet"/>
+      <w:lvlText w:val=""/>
+      <w:lvlJc w:val="left"/>
+      <w:pPr>
+        <w:ind w:left="4320" w:hanging="360"/>
+      </w:pPr>
+      <w:rPr>
+        <w:rFonts w:ascii="Wingdings" w:hAnsi="Wingdings" w:hint="default"/>
+      </w:rPr>
+    </w:lvl>
+    <w:lvl w:ilvl="6" w:tplc="04090001" w:tentative="1">
+      <w:start w:val="1"/>
+      <w:numFmt w:val="bullet"/>
+      <w:lvlText w:val=""/>
+      <w:lvlJc w:val="left"/>
+      <w:pPr>
+        <w:ind w:left="5040" w:hanging="360"/>
+      </w:pPr>
+      <w:rPr>
+        <w:rFonts w:ascii="Symbol" w:hAnsi="Symbol" w:hint="default"/>
+      </w:rPr>
+    </w:lvl>
+    <w:lvl w:ilvl="7" w:tplc="04090003" w:tentative="1">
+      <w:start w:val="1"/>
+      <w:numFmt w:val="bullet"/>
+      <w:lvlText w:val="o"/>
+      <w:lvlJc w:val="left"/>
+      <w:pPr>
+        <w:ind w:left="5760" w:hanging="360"/>
+      </w:pPr>
+      <w:rPr>
+        <w:rFonts w:ascii="Courier New" w:hAnsi="Courier New" w:hint="default"/>
+      </w:rPr>
+    </w:lvl>
+    <w:lvl w:ilvl="8" w:tplc="04090005" w:tentative="1">
+      <w:start w:val="1"/>
+      <w:numFmt w:val="bullet"/>
+      <w:lvlText w:val=""/>
+      <w:lvlJc w:val="left"/>
+      <w:pPr>
+        <w:ind w:left="6480" w:hanging="360"/>
+      </w:pPr>
+      <w:rPr>
+        <w:rFonts w:ascii="Wingdings" w:hAnsi="Wingdings" w:hint="default"/>
+      </w:rPr>
+    </w:lvl>
+  </w:abstractNum>
+  <w:abstractNum w:abstractNumId="3">
+    <w:nsid w:val="1D587BB7"/>
+    <w:multiLevelType w:val="hybridMultilevel"/>
+    <w:tmpl w:val="FFEA8324"/>
+    <w:lvl w:ilvl="0" w:tplc="04090001">
+      <w:start w:val="1"/>
+      <w:numFmt w:val="bullet"/>
+      <w:lvlText w:val=""/>
+      <w:lvlJc w:val="left"/>
+      <w:pPr>
+        <w:ind w:left="720" w:hanging="360"/>
+      </w:pPr>
+      <w:rPr>
+        <w:rFonts w:ascii="Symbol" w:hAnsi="Symbol" w:hint="default"/>
+      </w:rPr>
+    </w:lvl>
+    <w:lvl w:ilvl="1" w:tplc="04090003" w:tentative="1">
+      <w:start w:val="1"/>
+      <w:numFmt w:val="bullet"/>
+      <w:lvlText w:val="o"/>
+      <w:lvlJc w:val="left"/>
+      <w:pPr>
+        <w:ind w:left="1440" w:hanging="360"/>
+      </w:pPr>
+      <w:rPr>
+        <w:rFonts w:ascii="Courier New" w:hAnsi="Courier New" w:hint="default"/>
+      </w:rPr>
+    </w:lvl>
+    <w:lvl w:ilvl="2" w:tplc="04090005" w:tentative="1">
+      <w:start w:val="1"/>
+      <w:numFmt w:val="bullet"/>
+      <w:lvlText w:val=""/>
+      <w:lvlJc w:val="left"/>
+      <w:pPr>
+        <w:ind w:left="2160" w:hanging="360"/>
+      </w:pPr>
+      <w:rPr>
+        <w:rFonts w:ascii="Wingdings" w:hAnsi="Wingdings" w:hint="default"/>
+      </w:rPr>
+    </w:lvl>
+    <w:lvl w:ilvl="3" w:tplc="04090001" w:tentative="1">
+      <w:start w:val="1"/>
+      <w:numFmt w:val="bullet"/>
+      <w:lvlText w:val=""/>
+      <w:lvlJc w:val="left"/>
+      <w:pPr>
+        <w:ind w:left="2880" w:hanging="360"/>
+      </w:pPr>
+      <w:rPr>
+        <w:rFonts w:ascii="Symbol" w:hAnsi="Symbol" w:hint="default"/>
+      </w:rPr>
+    </w:lvl>
+    <w:lvl w:ilvl="4" w:tplc="04090003" w:tentative="1">
+      <w:start w:val="1"/>
+      <w:numFmt w:val="bullet"/>
+      <w:lvlText w:val="o"/>
+      <w:lvlJc w:val="left"/>
+      <w:pPr>
+        <w:ind w:left="3600" w:hanging="360"/>
+      </w:pPr>
+      <w:rPr>
+        <w:rFonts w:ascii="Courier New" w:hAnsi="Courier New" w:hint="default"/>
+      </w:rPr>
+    </w:lvl>
+    <w:lvl w:ilvl="5" w:tplc="04090005" w:tentative="1">
+      <w:start w:val="1"/>
+      <w:numFmt w:val="bullet"/>
+      <w:lvlText w:val=""/>
+      <w:lvlJc w:val="left"/>
+      <w:pPr>
+        <w:ind w:left="4320" w:hanging="360"/>
+      </w:pPr>
+      <w:rPr>
+        <w:rFonts w:ascii="Wingdings" w:hAnsi="Wingdings" w:hint="default"/>
+      </w:rPr>
+    </w:lvl>
+    <w:lvl w:ilvl="6" w:tplc="04090001" w:tentative="1">
+      <w:start w:val="1"/>
+      <w:numFmt w:val="bullet"/>
+      <w:lvlText w:val=""/>
+      <w:lvlJc w:val="left"/>
+      <w:pPr>
+        <w:ind w:left="5040" w:hanging="360"/>
+      </w:pPr>
+      <w:rPr>
+        <w:rFonts w:ascii="Symbol" w:hAnsi="Symbol" w:hint="default"/>
+      </w:rPr>
+    </w:lvl>
+    <w:lvl w:ilvl="7" w:tplc="04090003" w:tentative="1">
+      <w:start w:val="1"/>
+      <w:numFmt w:val="bullet"/>
+      <w:lvlText w:val="o"/>
+      <w:lvlJc w:val="left"/>
+      <w:pPr>
+        <w:ind w:left="5760" w:hanging="360"/>
+      </w:pPr>
+      <w:rPr>
+        <w:rFonts w:ascii="Courier New" w:hAnsi="Courier New" w:hint="default"/>
+      </w:rPr>
+    </w:lvl>
+    <w:lvl w:ilvl="8" w:tplc="04090005" w:tentative="1">
+      <w:start w:val="1"/>
+      <w:numFmt w:val="bullet"/>
+      <w:lvlText w:val=""/>
+      <w:lvlJc w:val="left"/>
+      <w:pPr>
+        <w:ind w:left="6480" w:hanging="360"/>
+      </w:pPr>
+      <w:rPr>
+        <w:rFonts w:ascii="Wingdings" w:hAnsi="Wingdings" w:hint="default"/>
+      </w:rPr>
+    </w:lvl>
+  </w:abstractNum>
+  <w:abstractNum w:abstractNumId="4">
+    <w:nsid w:val="21AD2F3F"/>
+    <w:multiLevelType w:val="hybridMultilevel"/>
+    <w:tmpl w:val="72849AF2"/>
+    <w:lvl w:ilvl="0" w:tplc="04090001">
+      <w:start w:val="1"/>
+      <w:numFmt w:val="bullet"/>
+      <w:lvlText w:val=""/>
+      <w:lvlJc w:val="left"/>
+      <w:pPr>
+        <w:ind w:left="720" w:hanging="360"/>
+      </w:pPr>
+      <w:rPr>
+        <w:rFonts w:ascii="Symbol" w:hAnsi="Symbol" w:hint="default"/>
+      </w:rPr>
+    </w:lvl>
+    <w:lvl w:ilvl="1" w:tplc="04090003" w:tentative="1">
+      <w:start w:val="1"/>
+      <w:numFmt w:val="bullet"/>
+      <w:lvlText w:val="o"/>
+      <w:lvlJc w:val="left"/>
+      <w:pPr>
+        <w:ind w:left="1440" w:hanging="360"/>
+      </w:pPr>
+      <w:rPr>
+        <w:rFonts w:ascii="Courier New" w:hAnsi="Courier New" w:hint="default"/>
+      </w:rPr>
+    </w:lvl>
+    <w:lvl w:ilvl="2" w:tplc="04090005" w:tentative="1">
+      <w:start w:val="1"/>
+      <w:numFmt w:val="bullet"/>
+      <w:lvlText w:val=""/>
+      <w:lvlJc w:val="left"/>
+      <w:pPr>
+        <w:ind w:left="2160" w:hanging="360"/>
+      </w:pPr>
+      <w:rPr>
+        <w:rFonts w:ascii="Wingdings" w:hAnsi="Wingdings" w:hint="default"/>
+      </w:rPr>
+    </w:lvl>
+    <w:lvl w:ilvl="3" w:tplc="04090001" w:tentative="1">
+      <w:start w:val="1"/>
+      <w:numFmt w:val="bullet"/>
+      <w:lvlText w:val=""/>
+      <w:lvlJc w:val="left"/>
+      <w:pPr>
+        <w:ind w:left="2880" w:hanging="360"/>
+      </w:pPr>
+      <w:rPr>
+        <w:rFonts w:ascii="Symbol" w:hAnsi="Symbol" w:hint="default"/>
+      </w:rPr>
+    </w:lvl>
+    <w:lvl w:ilvl="4" w:tplc="04090003" w:tentative="1">
+      <w:start w:val="1"/>
+      <w:numFmt w:val="bullet"/>
+      <w:lvlText w:val="o"/>
+      <w:lvlJc w:val="left"/>
+      <w:pPr>
+        <w:ind w:left="3600" w:hanging="360"/>
+      </w:pPr>
+      <w:rPr>
+        <w:rFonts w:ascii="Courier New" w:hAnsi="Courier New" w:hint="default"/>
+      </w:rPr>
+    </w:lvl>
+    <w:lvl w:ilvl="5" w:tplc="04090005" w:tentative="1">
+      <w:start w:val="1"/>
+      <w:numFmt w:val="bullet"/>
+      <w:lvlText w:val=""/>
+      <w:lvlJc w:val="left"/>
+      <w:pPr>
+        <w:ind w:left="4320" w:hanging="360"/>
+      </w:pPr>
+      <w:rPr>
+        <w:rFonts w:ascii="Wingdings" w:hAnsi="Wingdings" w:hint="default"/>
+      </w:rPr>
+    </w:lvl>
+    <w:lvl w:ilvl="6" w:tplc="04090001" w:tentative="1">
+      <w:start w:val="1"/>
+      <w:numFmt w:val="bullet"/>
+      <w:lvlText w:val=""/>
+      <w:lvlJc w:val="left"/>
+      <w:pPr>
+        <w:ind w:left="5040" w:hanging="360"/>
+      </w:pPr>
+      <w:rPr>
+        <w:rFonts w:ascii="Symbol" w:hAnsi="Symbol" w:hint="default"/>
+      </w:rPr>
+    </w:lvl>
+    <w:lvl w:ilvl="7" w:tplc="04090003" w:tentative="1">
+      <w:start w:val="1"/>
+      <w:numFmt w:val="bullet"/>
+      <w:lvlText w:val="o"/>
+      <w:lvlJc w:val="left"/>
+      <w:pPr>
+        <w:ind w:left="5760" w:hanging="360"/>
+      </w:pPr>
+      <w:rPr>
+        <w:rFonts w:ascii="Courier New" w:hAnsi="Courier New" w:hint="default"/>
+      </w:rPr>
+    </w:lvl>
+    <w:lvl w:ilvl="8" w:tplc="04090005" w:tentative="1">
+      <w:start w:val="1"/>
+      <w:numFmt w:val="bullet"/>
+      <w:lvlText w:val=""/>
+      <w:lvlJc w:val="left"/>
+      <w:pPr>
+        <w:ind w:left="6480" w:hanging="360"/>
+      </w:pPr>
+      <w:rPr>
+        <w:rFonts w:ascii="Wingdings" w:hAnsi="Wingdings" w:hint="default"/>
+      </w:rPr>
+    </w:lvl>
+  </w:abstractNum>
+  <w:abstractNum w:abstractNumId="5">
+    <w:nsid w:val="2D4851F5"/>
+    <w:multiLevelType w:val="hybridMultilevel"/>
+    <w:tmpl w:val="6B925460"/>
+    <w:lvl w:ilvl="0" w:tplc="04090001">
+      <w:start w:val="1"/>
+      <w:numFmt w:val="bullet"/>
+      <w:lvlText w:val=""/>
+      <w:lvlJc w:val="left"/>
+      <w:pPr>
+        <w:ind w:left="720" w:hanging="360"/>
+      </w:pPr>
+      <w:rPr>
+        <w:rFonts w:ascii="Symbol" w:hAnsi="Symbol" w:hint="default"/>
+      </w:rPr>
+    </w:lvl>
+    <w:lvl w:ilvl="1" w:tplc="04090003" w:tentative="1">
+      <w:start w:val="1"/>
+      <w:numFmt w:val="bullet"/>
+      <w:lvlText w:val="o"/>
+      <w:lvlJc w:val="left"/>
+      <w:pPr>
+        <w:ind w:left="1440" w:hanging="360"/>
+      </w:pPr>
+      <w:rPr>
+        <w:rFonts w:ascii="Courier New" w:hAnsi="Courier New" w:hint="default"/>
+      </w:rPr>
+    </w:lvl>
+    <w:lvl w:ilvl="2" w:tplc="04090005" w:tentative="1">
+      <w:start w:val="1"/>
+      <w:numFmt w:val="bullet"/>
+      <w:lvlText w:val=""/>
+      <w:lvlJc w:val="left"/>
+      <w:pPr>
+        <w:ind w:left="2160" w:hanging="360"/>
+      </w:pPr>
+      <w:rPr>
+        <w:rFonts w:ascii="Wingdings" w:hAnsi="Wingdings" w:hint="default"/>
+      </w:rPr>
+    </w:lvl>
+    <w:lvl w:ilvl="3" w:tplc="04090001" w:tentative="1">
+      <w:start w:val="1"/>
+      <w:numFmt w:val="bullet"/>
+      <w:lvlText w:val=""/>
+      <w:lvlJc w:val="left"/>
+      <w:pPr>
+        <w:ind w:left="2880" w:hanging="360"/>
+      </w:pPr>
+      <w:rPr>
+        <w:rFonts w:ascii="Symbol" w:hAnsi="Symbol" w:hint="default"/>
+      </w:rPr>
+    </w:lvl>
+    <w:lvl w:ilvl="4" w:tplc="04090003" w:tentative="1">
+      <w:start w:val="1"/>
+      <w:numFmt w:val="bullet"/>
+      <w:lvlText w:val="o"/>
+      <w:lvlJc w:val="left"/>
+      <w:pPr>
+        <w:ind w:left="3600" w:hanging="360"/>
+      </w:pPr>
+      <w:rPr>
+        <w:rFonts w:ascii="Courier New" w:hAnsi="Courier New" w:hint="default"/>
+      </w:rPr>
+    </w:lvl>
+    <w:lvl w:ilvl="5" w:tplc="04090005" w:tentative="1">
+      <w:start w:val="1"/>
+      <w:numFmt w:val="bullet"/>
+      <w:lvlText w:val=""/>
+      <w:lvlJc w:val="left"/>
+      <w:pPr>
+        <w:ind w:left="4320" w:hanging="360"/>
+      </w:pPr>
+      <w:rPr>
+        <w:rFonts w:ascii="Wingdings" w:hAnsi="Wingdings" w:hint="default"/>
+      </w:rPr>
+    </w:lvl>
+    <w:lvl w:ilvl="6" w:tplc="04090001" w:tentative="1">
+      <w:start w:val="1"/>
+      <w:numFmt w:val="bullet"/>
+      <w:lvlText w:val=""/>
+      <w:lvlJc w:val="left"/>
+      <w:pPr>
+        <w:ind w:left="5040" w:hanging="360"/>
+      </w:pPr>
+      <w:rPr>
+        <w:rFonts w:ascii="Symbol" w:hAnsi="Symbol" w:hint="default"/>
+      </w:rPr>
+    </w:lvl>
+    <w:lvl w:ilvl="7" w:tplc="04090003" w:tentative="1">
+      <w:start w:val="1"/>
+      <w:numFmt w:val="bullet"/>
+      <w:lvlText w:val="o"/>
+      <w:lvlJc w:val="left"/>
+      <w:pPr>
+        <w:ind w:left="5760" w:hanging="360"/>
+      </w:pPr>
+      <w:rPr>
+        <w:rFonts w:ascii="Courier New" w:hAnsi="Courier New" w:hint="default"/>
+      </w:rPr>
+    </w:lvl>
+    <w:lvl w:ilvl="8" w:tplc="04090005" w:tentative="1">
+      <w:start w:val="1"/>
+      <w:numFmt w:val="bullet"/>
+      <w:lvlText w:val=""/>
+      <w:lvlJc w:val="left"/>
+      <w:pPr>
+        <w:ind w:left="6480" w:hanging="360"/>
+      </w:pPr>
+      <w:rPr>
+        <w:rFonts w:ascii="Wingdings" w:hAnsi="Wingdings" w:hint="default"/>
+      </w:rPr>
+    </w:lvl>
+  </w:abstractNum>
+  <w:abstractNum w:abstractNumId="6">
     <w:nsid w:val="48FD5EAC"/>
     <w:multiLevelType w:val="hybridMultilevel"/>
     <w:tmpl w:val="65A03966"/>
@@ -2945,7 +3698,7 @@
       </w:rPr>
     </w:lvl>
   </w:abstractNum>
-  <w:abstractNum w:abstractNumId="3">
+  <w:abstractNum w:abstractNumId="7">
     <w:nsid w:val="49701AF0"/>
     <w:multiLevelType w:val="hybridMultilevel"/>
     <w:tmpl w:val="62E08CB2"/>
@@ -3058,7 +3811,7 @@
       </w:rPr>
     </w:lvl>
   </w:abstractNum>
-  <w:abstractNum w:abstractNumId="4">
+  <w:abstractNum w:abstractNumId="8">
     <w:nsid w:val="4BF23901"/>
     <w:multiLevelType w:val="hybridMultilevel"/>
     <w:tmpl w:val="2B3CEF3A"/>
@@ -3171,7 +3924,7 @@
       </w:rPr>
     </w:lvl>
   </w:abstractNum>
-  <w:abstractNum w:abstractNumId="5">
+  <w:abstractNum w:abstractNumId="9">
     <w:nsid w:val="4DB57006"/>
     <w:multiLevelType w:val="hybridMultilevel"/>
     <w:tmpl w:val="DCD0B0C0"/>
@@ -3284,7 +4037,7 @@
       </w:rPr>
     </w:lvl>
   </w:abstractNum>
-  <w:abstractNum w:abstractNumId="6">
+  <w:abstractNum w:abstractNumId="10">
     <w:nsid w:val="54ED5233"/>
     <w:multiLevelType w:val="hybridMultilevel"/>
     <w:tmpl w:val="486E0DE8"/>
@@ -3397,7 +4150,7 @@
       </w:rPr>
     </w:lvl>
   </w:abstractNum>
-  <w:abstractNum w:abstractNumId="7">
+  <w:abstractNum w:abstractNumId="11">
     <w:nsid w:val="63CA782E"/>
     <w:multiLevelType w:val="hybridMultilevel"/>
     <w:tmpl w:val="C114B79C"/>
@@ -3510,10 +4263,236 @@
       </w:rPr>
     </w:lvl>
   </w:abstractNum>
-  <w:abstractNum w:abstractNumId="8">
+  <w:abstractNum w:abstractNumId="12">
+    <w:nsid w:val="662E498E"/>
+    <w:multiLevelType w:val="hybridMultilevel"/>
+    <w:tmpl w:val="FD2042A6"/>
+    <w:lvl w:ilvl="0" w:tplc="04090001">
+      <w:start w:val="1"/>
+      <w:numFmt w:val="bullet"/>
+      <w:lvlText w:val=""/>
+      <w:lvlJc w:val="left"/>
+      <w:pPr>
+        <w:ind w:left="720" w:hanging="360"/>
+      </w:pPr>
+      <w:rPr>
+        <w:rFonts w:ascii="Symbol" w:hAnsi="Symbol" w:hint="default"/>
+      </w:rPr>
+    </w:lvl>
+    <w:lvl w:ilvl="1" w:tplc="04090003" w:tentative="1">
+      <w:start w:val="1"/>
+      <w:numFmt w:val="bullet"/>
+      <w:lvlText w:val="o"/>
+      <w:lvlJc w:val="left"/>
+      <w:pPr>
+        <w:ind w:left="1440" w:hanging="360"/>
+      </w:pPr>
+      <w:rPr>
+        <w:rFonts w:ascii="Courier New" w:hAnsi="Courier New" w:hint="default"/>
+      </w:rPr>
+    </w:lvl>
+    <w:lvl w:ilvl="2" w:tplc="04090005" w:tentative="1">
+      <w:start w:val="1"/>
+      <w:numFmt w:val="bullet"/>
+      <w:lvlText w:val=""/>
+      <w:lvlJc w:val="left"/>
+      <w:pPr>
+        <w:ind w:left="2160" w:hanging="360"/>
+      </w:pPr>
+      <w:rPr>
+        <w:rFonts w:ascii="Wingdings" w:hAnsi="Wingdings" w:hint="default"/>
+      </w:rPr>
+    </w:lvl>
+    <w:lvl w:ilvl="3" w:tplc="04090001" w:tentative="1">
+      <w:start w:val="1"/>
+      <w:numFmt w:val="bullet"/>
+      <w:lvlText w:val=""/>
+      <w:lvlJc w:val="left"/>
+      <w:pPr>
+        <w:ind w:left="2880" w:hanging="360"/>
+      </w:pPr>
+      <w:rPr>
+        <w:rFonts w:ascii="Symbol" w:hAnsi="Symbol" w:hint="default"/>
+      </w:rPr>
+    </w:lvl>
+    <w:lvl w:ilvl="4" w:tplc="04090003" w:tentative="1">
+      <w:start w:val="1"/>
+      <w:numFmt w:val="bullet"/>
+      <w:lvlText w:val="o"/>
+      <w:lvlJc w:val="left"/>
+      <w:pPr>
+        <w:ind w:left="3600" w:hanging="360"/>
+      </w:pPr>
+      <w:rPr>
+        <w:rFonts w:ascii="Courier New" w:hAnsi="Courier New" w:hint="default"/>
+      </w:rPr>
+    </w:lvl>
+    <w:lvl w:ilvl="5" w:tplc="04090005" w:tentative="1">
+      <w:start w:val="1"/>
+      <w:numFmt w:val="bullet"/>
+      <w:lvlText w:val=""/>
+      <w:lvlJc w:val="left"/>
+      <w:pPr>
+        <w:ind w:left="4320" w:hanging="360"/>
+      </w:pPr>
+      <w:rPr>
+        <w:rFonts w:ascii="Wingdings" w:hAnsi="Wingdings" w:hint="default"/>
+      </w:rPr>
+    </w:lvl>
+    <w:lvl w:ilvl="6" w:tplc="04090001" w:tentative="1">
+      <w:start w:val="1"/>
+      <w:numFmt w:val="bullet"/>
+      <w:lvlText w:val=""/>
+      <w:lvlJc w:val="left"/>
+      <w:pPr>
+        <w:ind w:left="5040" w:hanging="360"/>
+      </w:pPr>
+      <w:rPr>
+        <w:rFonts w:ascii="Symbol" w:hAnsi="Symbol" w:hint="default"/>
+      </w:rPr>
+    </w:lvl>
+    <w:lvl w:ilvl="7" w:tplc="04090003" w:tentative="1">
+      <w:start w:val="1"/>
+      <w:numFmt w:val="bullet"/>
+      <w:lvlText w:val="o"/>
+      <w:lvlJc w:val="left"/>
+      <w:pPr>
+        <w:ind w:left="5760" w:hanging="360"/>
+      </w:pPr>
+      <w:rPr>
+        <w:rFonts w:ascii="Courier New" w:hAnsi="Courier New" w:hint="default"/>
+      </w:rPr>
+    </w:lvl>
+    <w:lvl w:ilvl="8" w:tplc="04090005" w:tentative="1">
+      <w:start w:val="1"/>
+      <w:numFmt w:val="bullet"/>
+      <w:lvlText w:val=""/>
+      <w:lvlJc w:val="left"/>
+      <w:pPr>
+        <w:ind w:left="6480" w:hanging="360"/>
+      </w:pPr>
+      <w:rPr>
+        <w:rFonts w:ascii="Wingdings" w:hAnsi="Wingdings" w:hint="default"/>
+      </w:rPr>
+    </w:lvl>
+  </w:abstractNum>
+  <w:abstractNum w:abstractNumId="13">
     <w:nsid w:val="669F3060"/>
     <w:multiLevelType w:val="hybridMultilevel"/>
     <w:tmpl w:val="22D0EBDC"/>
+    <w:lvl w:ilvl="0" w:tplc="04090001">
+      <w:start w:val="1"/>
+      <w:numFmt w:val="bullet"/>
+      <w:lvlText w:val=""/>
+      <w:lvlJc w:val="left"/>
+      <w:pPr>
+        <w:ind w:left="720" w:hanging="360"/>
+      </w:pPr>
+      <w:rPr>
+        <w:rFonts w:ascii="Symbol" w:hAnsi="Symbol" w:hint="default"/>
+      </w:rPr>
+    </w:lvl>
+    <w:lvl w:ilvl="1" w:tplc="04090003" w:tentative="1">
+      <w:start w:val="1"/>
+      <w:numFmt w:val="bullet"/>
+      <w:lvlText w:val="o"/>
+      <w:lvlJc w:val="left"/>
+      <w:pPr>
+        <w:ind w:left="1440" w:hanging="360"/>
+      </w:pPr>
+      <w:rPr>
+        <w:rFonts w:ascii="Courier New" w:hAnsi="Courier New" w:hint="default"/>
+      </w:rPr>
+    </w:lvl>
+    <w:lvl w:ilvl="2" w:tplc="04090005" w:tentative="1">
+      <w:start w:val="1"/>
+      <w:numFmt w:val="bullet"/>
+      <w:lvlText w:val=""/>
+      <w:lvlJc w:val="left"/>
+      <w:pPr>
+        <w:ind w:left="2160" w:hanging="360"/>
+      </w:pPr>
+      <w:rPr>
+        <w:rFonts w:ascii="Wingdings" w:hAnsi="Wingdings" w:hint="default"/>
+      </w:rPr>
+    </w:lvl>
+    <w:lvl w:ilvl="3" w:tplc="04090001" w:tentative="1">
+      <w:start w:val="1"/>
+      <w:numFmt w:val="bullet"/>
+      <w:lvlText w:val=""/>
+      <w:lvlJc w:val="left"/>
+      <w:pPr>
+        <w:ind w:left="2880" w:hanging="360"/>
+      </w:pPr>
+      <w:rPr>
+        <w:rFonts w:ascii="Symbol" w:hAnsi="Symbol" w:hint="default"/>
+      </w:rPr>
+    </w:lvl>
+    <w:lvl w:ilvl="4" w:tplc="04090003" w:tentative="1">
+      <w:start w:val="1"/>
+      <w:numFmt w:val="bullet"/>
+      <w:lvlText w:val="o"/>
+      <w:lvlJc w:val="left"/>
+      <w:pPr>
+        <w:ind w:left="3600" w:hanging="360"/>
+      </w:pPr>
+      <w:rPr>
+        <w:rFonts w:ascii="Courier New" w:hAnsi="Courier New" w:hint="default"/>
+      </w:rPr>
+    </w:lvl>
+    <w:lvl w:ilvl="5" w:tplc="04090005" w:tentative="1">
+      <w:start w:val="1"/>
+      <w:numFmt w:val="bullet"/>
+      <w:lvlText w:val=""/>
+      <w:lvlJc w:val="left"/>
+      <w:pPr>
+        <w:ind w:left="4320" w:hanging="360"/>
+      </w:pPr>
+      <w:rPr>
+        <w:rFonts w:ascii="Wingdings" w:hAnsi="Wingdings" w:hint="default"/>
+      </w:rPr>
+    </w:lvl>
+    <w:lvl w:ilvl="6" w:tplc="04090001" w:tentative="1">
+      <w:start w:val="1"/>
+      <w:numFmt w:val="bullet"/>
+      <w:lvlText w:val=""/>
+      <w:lvlJc w:val="left"/>
+      <w:pPr>
+        <w:ind w:left="5040" w:hanging="360"/>
+      </w:pPr>
+      <w:rPr>
+        <w:rFonts w:ascii="Symbol" w:hAnsi="Symbol" w:hint="default"/>
+      </w:rPr>
+    </w:lvl>
+    <w:lvl w:ilvl="7" w:tplc="04090003" w:tentative="1">
+      <w:start w:val="1"/>
+      <w:numFmt w:val="bullet"/>
+      <w:lvlText w:val="o"/>
+      <w:lvlJc w:val="left"/>
+      <w:pPr>
+        <w:ind w:left="5760" w:hanging="360"/>
+      </w:pPr>
+      <w:rPr>
+        <w:rFonts w:ascii="Courier New" w:hAnsi="Courier New" w:hint="default"/>
+      </w:rPr>
+    </w:lvl>
+    <w:lvl w:ilvl="8" w:tplc="04090005" w:tentative="1">
+      <w:start w:val="1"/>
+      <w:numFmt w:val="bullet"/>
+      <w:lvlText w:val=""/>
+      <w:lvlJc w:val="left"/>
+      <w:pPr>
+        <w:ind w:left="6480" w:hanging="360"/>
+      </w:pPr>
+      <w:rPr>
+        <w:rFonts w:ascii="Wingdings" w:hAnsi="Wingdings" w:hint="default"/>
+      </w:rPr>
+    </w:lvl>
+  </w:abstractNum>
+  <w:abstractNum w:abstractNumId="14">
+    <w:nsid w:val="7FBB7432"/>
+    <w:multiLevelType w:val="hybridMultilevel"/>
+    <w:tmpl w:val="D5384ECC"/>
     <w:lvl w:ilvl="0" w:tplc="04090001">
       <w:start w:val="1"/>
       <w:numFmt w:val="bullet"/>
@@ -3627,28 +4606,46 @@
     <w:abstractNumId w:val="0"/>
   </w:num>
   <w:num w:numId="2">
-    <w:abstractNumId w:val="3"/>
+    <w:abstractNumId w:val="7"/>
   </w:num>
   <w:num w:numId="3">
+    <w:abstractNumId w:val="10"/>
+  </w:num>
+  <w:num w:numId="4">
+    <w:abstractNumId w:val="9"/>
+  </w:num>
+  <w:num w:numId="5">
     <w:abstractNumId w:val="6"/>
   </w:num>
-  <w:num w:numId="4">
-    <w:abstractNumId w:val="5"/>
+  <w:num w:numId="6">
+    <w:abstractNumId w:val="13"/>
   </w:num>
-  <w:num w:numId="5">
-    <w:abstractNumId w:val="2"/>
-  </w:num>
-  <w:num w:numId="6">
+  <w:num w:numId="7">
     <w:abstractNumId w:val="8"/>
   </w:num>
-  <w:num w:numId="7">
-    <w:abstractNumId w:val="4"/>
-  </w:num>
   <w:num w:numId="8">
-    <w:abstractNumId w:val="7"/>
+    <w:abstractNumId w:val="11"/>
   </w:num>
   <w:num w:numId="9">
     <w:abstractNumId w:val="1"/>
+  </w:num>
+  <w:num w:numId="10">
+    <w:abstractNumId w:val="14"/>
+  </w:num>
+  <w:num w:numId="11">
+    <w:abstractNumId w:val="2"/>
+  </w:num>
+  <w:num w:numId="12">
+    <w:abstractNumId w:val="12"/>
+  </w:num>
+  <w:num w:numId="13">
+    <w:abstractNumId w:val="5"/>
+  </w:num>
+  <w:num w:numId="14">
+    <w:abstractNumId w:val="3"/>
+  </w:num>
+  <w:num w:numId="15">
+    <w:abstractNumId w:val="4"/>
   </w:num>
 </w:numbering>
 </file>

</xml_diff>